<commit_message>
Starting Scheduler List Page
</commit_message>
<xml_diff>
--- a/Scheduler - Config Notes.docx
+++ b/Scheduler - Config Notes.docx
@@ -223,21 +223,7 @@
         <w:rPr>
           <w:rFonts w:ascii="Consolas" w:eastAsia="Consolas" w:hAnsi="Consolas" w:cs="Consolas"/>
         </w:rPr>
-        <w:t>cloud_sql_proxy.exe -instances="scheduler-2020-06:us-east</w:t>
-      </w:r>
-      <w:proofErr w:type="gramStart"/>
-      <w:r>
-        <w:rPr>
-          <w:rFonts w:ascii="Consolas" w:eastAsia="Consolas" w:hAnsi="Consolas" w:cs="Consolas"/>
-        </w:rPr>
-        <w:t>1:scheduler</w:t>
-      </w:r>
-      <w:proofErr w:type="gramEnd"/>
-      <w:r>
-        <w:rPr>
-          <w:rFonts w:ascii="Consolas" w:eastAsia="Consolas" w:hAnsi="Consolas" w:cs="Consolas"/>
-        </w:rPr>
-        <w:t>-dev"=tcp:3306</w:t>
+        <w:t>cloud_sql_proxy.exe -instances="scheduler-2020-06:us-east1:scheduler-dev"=tcp:3306</w:t>
       </w:r>
     </w:p>
     <w:p>
@@ -288,16 +274,8 @@
         <w:rPr>
           <w:rFonts w:ascii="Consolas" w:eastAsia="Consolas" w:hAnsi="Consolas" w:cs="Consolas"/>
         </w:rPr>
-        <w:t xml:space="preserve">python manage.py </w:t>
-      </w:r>
-      <w:proofErr w:type="spellStart"/>
-      <w:r>
-        <w:rPr>
-          <w:rFonts w:ascii="Consolas" w:eastAsia="Consolas" w:hAnsi="Consolas" w:cs="Consolas"/>
-        </w:rPr>
-        <w:t>runserver</w:t>
-      </w:r>
-      <w:proofErr w:type="spellEnd"/>
+        <w:t>python manage.py runserver</w:t>
+      </w:r>
     </w:p>
     <w:p>
       <w:pPr>
@@ -408,19 +386,11 @@
         </w:rPr>
         <w:tab/>
       </w:r>
-      <w:proofErr w:type="spellStart"/>
-      <w:r>
-        <w:rPr>
-          <w:rFonts w:ascii="Consolas" w:eastAsia="Consolas" w:hAnsi="Consolas" w:cs="Consolas"/>
-        </w:rPr>
-        <w:t>gcloud</w:t>
-      </w:r>
-      <w:proofErr w:type="spellEnd"/>
-      <w:r>
-        <w:rPr>
-          <w:rFonts w:ascii="Consolas" w:eastAsia="Consolas" w:hAnsi="Consolas" w:cs="Consolas"/>
-        </w:rPr>
-        <w:t xml:space="preserve"> config set project scheduler-2020-06</w:t>
+      <w:r>
+        <w:rPr>
+          <w:rFonts w:ascii="Consolas" w:eastAsia="Consolas" w:hAnsi="Consolas" w:cs="Consolas"/>
+        </w:rPr>
+        <w:t>gcloud config set project scheduler-2020-06</w:t>
       </w:r>
     </w:p>
     <w:p>
@@ -473,47 +443,25 @@
         <w:rPr>
           <w:rFonts w:ascii="Consolas" w:eastAsia="Consolas" w:hAnsi="Consolas" w:cs="Consolas"/>
         </w:rPr>
-        <w:t xml:space="preserve">python manage.py </w:t>
-      </w:r>
-      <w:proofErr w:type="spellStart"/>
-      <w:r>
-        <w:rPr>
-          <w:rFonts w:ascii="Consolas" w:eastAsia="Consolas" w:hAnsi="Consolas" w:cs="Consolas"/>
-        </w:rPr>
-        <w:t>makemigrations</w:t>
-      </w:r>
-      <w:proofErr w:type="spellEnd"/>
-    </w:p>
-    <w:p>
-      <w:pPr>
-        <w:tabs>
-          <w:tab w:val="left" w:pos="1170"/>
-          <w:tab w:val="left" w:pos="630"/>
-        </w:tabs>
-        <w:rPr>
-          <w:rFonts w:ascii="Consolas" w:eastAsia="Consolas" w:hAnsi="Consolas" w:cs="Consolas"/>
-        </w:rPr>
-      </w:pPr>
-      <w:r>
-        <w:rPr>
-          <w:rFonts w:ascii="Consolas" w:eastAsia="Consolas" w:hAnsi="Consolas" w:cs="Consolas"/>
-        </w:rPr>
-        <w:tab/>
-        <w:t xml:space="preserve">python manage.py </w:t>
-      </w:r>
-      <w:proofErr w:type="spellStart"/>
-      <w:r>
-        <w:rPr>
-          <w:rFonts w:ascii="Consolas" w:eastAsia="Consolas" w:hAnsi="Consolas" w:cs="Consolas"/>
-        </w:rPr>
-        <w:t>makemigrations</w:t>
-      </w:r>
-      <w:proofErr w:type="spellEnd"/>
-      <w:r>
-        <w:rPr>
-          <w:rFonts w:ascii="Consolas" w:eastAsia="Consolas" w:hAnsi="Consolas" w:cs="Consolas"/>
-        </w:rPr>
-        <w:t xml:space="preserve"> scheduler</w:t>
+        <w:t>python manage.py makemigrations</w:t>
+      </w:r>
+    </w:p>
+    <w:p>
+      <w:pPr>
+        <w:tabs>
+          <w:tab w:val="left" w:pos="1170"/>
+          <w:tab w:val="left" w:pos="630"/>
+        </w:tabs>
+        <w:rPr>
+          <w:rFonts w:ascii="Consolas" w:eastAsia="Consolas" w:hAnsi="Consolas" w:cs="Consolas"/>
+        </w:rPr>
+      </w:pPr>
+      <w:r>
+        <w:rPr>
+          <w:rFonts w:ascii="Consolas" w:eastAsia="Consolas" w:hAnsi="Consolas" w:cs="Consolas"/>
+        </w:rPr>
+        <w:tab/>
+        <w:t>python manage.py makemigrations scheduler</w:t>
       </w:r>
     </w:p>
     <w:p>
@@ -590,16 +538,8 @@
         <w:rPr>
           <w:rFonts w:ascii="Consolas" w:eastAsia="Consolas" w:hAnsi="Consolas" w:cs="Consolas"/>
         </w:rPr>
-        <w:t xml:space="preserve">python manage.py </w:t>
-      </w:r>
-      <w:proofErr w:type="spellStart"/>
-      <w:r>
-        <w:rPr>
-          <w:rFonts w:ascii="Consolas" w:eastAsia="Consolas" w:hAnsi="Consolas" w:cs="Consolas"/>
-        </w:rPr>
-        <w:t>collectstatic</w:t>
-      </w:r>
-      <w:proofErr w:type="spellEnd"/>
+        <w:t>python manage.py collectstatic</w:t>
+      </w:r>
     </w:p>
     <w:p>
       <w:pPr>
@@ -652,19 +592,11 @@
         </w:rPr>
         <w:tab/>
       </w:r>
-      <w:proofErr w:type="spellStart"/>
-      <w:r>
-        <w:rPr>
-          <w:rFonts w:ascii="Consolas" w:eastAsia="Consolas" w:hAnsi="Consolas" w:cs="Consolas"/>
-        </w:rPr>
-        <w:t>gcloud</w:t>
-      </w:r>
-      <w:proofErr w:type="spellEnd"/>
-      <w:r>
-        <w:rPr>
-          <w:rFonts w:ascii="Consolas" w:eastAsia="Consolas" w:hAnsi="Consolas" w:cs="Consolas"/>
-        </w:rPr>
-        <w:t xml:space="preserve"> app deploy</w:t>
+      <w:r>
+        <w:rPr>
+          <w:rFonts w:ascii="Consolas" w:eastAsia="Consolas" w:hAnsi="Consolas" w:cs="Consolas"/>
+        </w:rPr>
+        <w:t>gcloud app deploy</w:t>
       </w:r>
     </w:p>
     <w:p>
@@ -838,15 +770,7 @@
             <w:color w:val="1155CC"/>
             <w:u w:val="single"/>
           </w:rPr>
-          <w:t>http://127.0.0.</w:t>
-        </w:r>
-        <w:r>
-          <w:rPr>
-            <w:rFonts w:ascii="Roboto" w:eastAsia="Roboto" w:hAnsi="Roboto" w:cs="Roboto"/>
-            <w:color w:val="1155CC"/>
-            <w:u w:val="single"/>
-          </w:rPr>
-          <w:t>1:8000/admin</w:t>
+          <w:t>http://127.0.0.1:8000/admin</w:t>
         </w:r>
       </w:hyperlink>
     </w:p>
@@ -1196,16 +1120,29 @@
         <w:rPr>
           <w:rFonts w:ascii="Consolas" w:eastAsia="Consolas" w:hAnsi="Consolas" w:cs="Consolas"/>
         </w:rPr>
-        <w:t xml:space="preserve">pip install </w:t>
-      </w:r>
-      <w:proofErr w:type="spellStart"/>
-      <w:r>
-        <w:rPr>
-          <w:rFonts w:ascii="Consolas" w:eastAsia="Consolas" w:hAnsi="Consolas" w:cs="Consolas"/>
-        </w:rPr>
-        <w:t>virtualenv</w:t>
-      </w:r>
-      <w:proofErr w:type="spellEnd"/>
+        <w:t>pip install pymysql</w:t>
+      </w:r>
+    </w:p>
+    <w:p>
+      <w:pPr>
+        <w:numPr>
+          <w:ilvl w:val="1"/>
+          <w:numId w:val="1"/>
+        </w:numPr>
+        <w:tabs>
+          <w:tab w:val="left" w:pos="1170"/>
+          <w:tab w:val="left" w:pos="630"/>
+        </w:tabs>
+        <w:rPr>
+          <w:rFonts w:ascii="Consolas" w:eastAsia="Consolas" w:hAnsi="Consolas" w:cs="Consolas"/>
+        </w:rPr>
+      </w:pPr>
+      <w:r>
+        <w:rPr>
+          <w:rFonts w:ascii="Consolas" w:eastAsia="Consolas" w:hAnsi="Consolas" w:cs="Consolas"/>
+        </w:rPr>
+        <w:t>pip install virtualenv</w:t>
+      </w:r>
     </w:p>
     <w:p>
       <w:pPr>
@@ -1284,21 +1221,7 @@
         <w:rPr>
           <w:rFonts w:ascii="Roboto" w:eastAsia="Roboto" w:hAnsi="Roboto" w:cs="Roboto"/>
         </w:rPr>
-        <w:t xml:space="preserve">Enable GCP Cloud SQL and Download </w:t>
-      </w:r>
-      <w:proofErr w:type="spellStart"/>
-      <w:r>
-        <w:rPr>
-          <w:rFonts w:ascii="Roboto" w:eastAsia="Roboto" w:hAnsi="Roboto" w:cs="Roboto"/>
-        </w:rPr>
-        <w:t>GCloud</w:t>
-      </w:r>
-      <w:proofErr w:type="spellEnd"/>
-      <w:r>
-        <w:rPr>
-          <w:rFonts w:ascii="Roboto" w:eastAsia="Roboto" w:hAnsi="Roboto" w:cs="Roboto"/>
-        </w:rPr>
-        <w:t xml:space="preserve"> Proxy</w:t>
+        <w:t>Enable GCP Cloud SQL and Download GCloud Proxy</w:t>
       </w:r>
     </w:p>
     <w:p>
@@ -1431,19 +1354,11 @@
           <w:rFonts w:ascii="Consolas" w:eastAsia="Consolas" w:hAnsi="Consolas" w:cs="Consolas"/>
         </w:rPr>
       </w:pPr>
-      <w:proofErr w:type="spellStart"/>
-      <w:r>
-        <w:rPr>
-          <w:rFonts w:ascii="Consolas" w:eastAsia="Consolas" w:hAnsi="Consolas" w:cs="Consolas"/>
-        </w:rPr>
-        <w:t>virtualenv</w:t>
-      </w:r>
-      <w:proofErr w:type="spellEnd"/>
-      <w:r>
-        <w:rPr>
-          <w:rFonts w:ascii="Consolas" w:eastAsia="Consolas" w:hAnsi="Consolas" w:cs="Consolas"/>
-        </w:rPr>
-        <w:t xml:space="preserve"> env</w:t>
+      <w:r>
+        <w:rPr>
+          <w:rFonts w:ascii="Consolas" w:eastAsia="Consolas" w:hAnsi="Consolas" w:cs="Consolas"/>
+        </w:rPr>
+        <w:t>virtualenv env</w:t>
       </w:r>
     </w:p>
     <w:p>
@@ -1529,19 +1444,11 @@
           <w:rFonts w:ascii="Consolas" w:eastAsia="Consolas" w:hAnsi="Consolas" w:cs="Consolas"/>
         </w:rPr>
       </w:pPr>
-      <w:proofErr w:type="spellStart"/>
-      <w:r>
-        <w:rPr>
-          <w:rFonts w:ascii="Consolas" w:eastAsia="Consolas" w:hAnsi="Consolas" w:cs="Consolas"/>
-        </w:rPr>
-        <w:t>virtualenv</w:t>
-      </w:r>
-      <w:proofErr w:type="spellEnd"/>
-      <w:r>
-        <w:rPr>
-          <w:rFonts w:ascii="Consolas" w:eastAsia="Consolas" w:hAnsi="Consolas" w:cs="Consolas"/>
-        </w:rPr>
-        <w:t xml:space="preserve"> env</w:t>
+      <w:r>
+        <w:rPr>
+          <w:rFonts w:ascii="Consolas" w:eastAsia="Consolas" w:hAnsi="Consolas" w:cs="Consolas"/>
+        </w:rPr>
+        <w:t>virtualenv env</w:t>
       </w:r>
     </w:p>
     <w:p>
@@ -1640,28 +1547,28 @@
           <w:rFonts w:ascii="Roboto Medium" w:eastAsia="Roboto Medium" w:hAnsi="Roboto Medium" w:cs="Roboto Medium"/>
           <w:color w:val="CC4125"/>
         </w:rPr>
+        <w:t>Django</w:t>
+      </w:r>
+    </w:p>
+    <w:p>
+      <w:pPr>
+        <w:ind w:firstLine="270"/>
+        <w:rPr>
+          <w:rFonts w:ascii="Roboto" w:eastAsia="Roboto" w:hAnsi="Roboto" w:cs="Roboto"/>
+        </w:rPr>
+      </w:pPr>
+      <w:r>
+        <w:rPr>
+          <w:rFonts w:ascii="Roboto" w:eastAsia="Roboto" w:hAnsi="Roboto" w:cs="Roboto"/>
+        </w:rPr>
         <w:lastRenderedPageBreak/>
-        <w:t>Django</w:t>
+        <w:t xml:space="preserve"> </w:t>
       </w:r>
     </w:p>
     <w:p>
       <w:pPr>
         <w:ind w:firstLine="270"/>
         <w:rPr>
-          <w:rFonts w:ascii="Roboto" w:eastAsia="Roboto" w:hAnsi="Roboto" w:cs="Roboto"/>
-        </w:rPr>
-      </w:pPr>
-      <w:r>
-        <w:rPr>
-          <w:rFonts w:ascii="Roboto" w:eastAsia="Roboto" w:hAnsi="Roboto" w:cs="Roboto"/>
-        </w:rPr>
-        <w:t xml:space="preserve"> </w:t>
-      </w:r>
-    </w:p>
-    <w:p>
-      <w:pPr>
-        <w:ind w:firstLine="270"/>
-        <w:rPr>
           <w:rFonts w:ascii="Consolas" w:eastAsia="Consolas" w:hAnsi="Consolas" w:cs="Consolas"/>
         </w:rPr>
       </w:pPr>
@@ -1683,14 +1590,12 @@
         </w:rPr>
         <w:tab/>
       </w:r>
-      <w:proofErr w:type="spellStart"/>
       <w:r>
         <w:rPr>
           <w:rFonts w:ascii="Consolas" w:eastAsia="Consolas" w:hAnsi="Consolas" w:cs="Consolas"/>
         </w:rPr>
         <w:t>david</w:t>
       </w:r>
-      <w:proofErr w:type="spellEnd"/>
     </w:p>
     <w:p>
       <w:pPr>
@@ -1832,21 +1737,7 @@
         <w:rPr>
           <w:rFonts w:ascii="Consolas" w:eastAsia="Consolas" w:hAnsi="Consolas" w:cs="Consolas"/>
         </w:rPr>
-        <w:t>rA$dq5Tf4RnrHEtgfAg7</w:t>
-      </w:r>
-      <w:proofErr w:type="gramStart"/>
-      <w:r>
-        <w:rPr>
-          <w:rFonts w:ascii="Consolas" w:eastAsia="Consolas" w:hAnsi="Consolas" w:cs="Consolas"/>
-        </w:rPr>
-        <w:t>nM!CQkd</w:t>
-      </w:r>
-      <w:proofErr w:type="gramEnd"/>
-      <w:r>
-        <w:rPr>
-          <w:rFonts w:ascii="Consolas" w:eastAsia="Consolas" w:hAnsi="Consolas" w:cs="Consolas"/>
-        </w:rPr>
-        <w:t>8!GX@*NJL&amp;Jr9U6qtLsqbc2</w:t>
+        <w:t>rA$dq5Tf4RnrHEtgfAg7nM!CQkd8!GX@*NJL&amp;Jr9U6qtLsqbc2</w:t>
       </w:r>
     </w:p>
     <w:p>
@@ -1877,21 +1768,7 @@
         <w:rPr>
           <w:rFonts w:ascii="Consolas" w:eastAsia="Consolas" w:hAnsi="Consolas" w:cs="Consolas"/>
         </w:rPr>
-        <w:t>r+3Ja4E?XyQyy9VZ9Sr=#WSvZ$-</w:t>
-      </w:r>
-      <w:proofErr w:type="gramStart"/>
-      <w:r>
-        <w:rPr>
-          <w:rFonts w:ascii="Consolas" w:eastAsia="Consolas" w:hAnsi="Consolas" w:cs="Consolas"/>
-        </w:rPr>
-        <w:t>pT!mp</w:t>
-      </w:r>
-      <w:proofErr w:type="gramEnd"/>
-      <w:r>
-        <w:rPr>
-          <w:rFonts w:ascii="Consolas" w:eastAsia="Consolas" w:hAnsi="Consolas" w:cs="Consolas"/>
-        </w:rPr>
-        <w:t>@NqJ6e^2Z$UpP7Rek6</w:t>
+        <w:t>r+3Ja4E?XyQyy9VZ9Sr=#WSvZ$-pT!mp@NqJ6e^2Z$UpP7Rek6</w:t>
       </w:r>
     </w:p>
     <w:p>
@@ -2123,21 +2000,7 @@
         <w:rPr>
           <w:rFonts w:ascii="Consolas" w:eastAsia="Consolas" w:hAnsi="Consolas" w:cs="Consolas"/>
         </w:rPr>
-        <w:t>scheduler-2020-06:us-east</w:t>
-      </w:r>
-      <w:proofErr w:type="gramStart"/>
-      <w:r>
-        <w:rPr>
-          <w:rFonts w:ascii="Consolas" w:eastAsia="Consolas" w:hAnsi="Consolas" w:cs="Consolas"/>
-        </w:rPr>
-        <w:t>1:scheduler</w:t>
-      </w:r>
-      <w:proofErr w:type="gramEnd"/>
-      <w:r>
-        <w:rPr>
-          <w:rFonts w:ascii="Consolas" w:eastAsia="Consolas" w:hAnsi="Consolas" w:cs="Consolas"/>
-        </w:rPr>
-        <w:t>-dev</w:t>
+        <w:t>scheduler-2020-06:us-east1:scheduler-dev</w:t>
       </w:r>
     </w:p>
     <w:p>
@@ -2265,34 +2128,26 @@
         <w:rPr>
           <w:rFonts w:ascii="Roboto" w:eastAsia="Roboto" w:hAnsi="Roboto" w:cs="Roboto"/>
         </w:rPr>
-        <w:t>U</w:t>
-      </w:r>
-      <w:r>
-        <w:rPr>
-          <w:rFonts w:ascii="Roboto" w:eastAsia="Roboto" w:hAnsi="Roboto" w:cs="Roboto"/>
-        </w:rPr>
-        <w:t>ser name</w:t>
-      </w:r>
-      <w:r>
-        <w:rPr>
-          <w:rFonts w:ascii="Roboto" w:eastAsia="Roboto" w:hAnsi="Roboto" w:cs="Roboto"/>
-        </w:rPr>
-        <w:tab/>
-      </w:r>
-      <w:r>
-        <w:rPr>
-          <w:rFonts w:ascii="Roboto" w:eastAsia="Roboto" w:hAnsi="Roboto" w:cs="Roboto"/>
-        </w:rPr>
-        <w:tab/>
-      </w:r>
-      <w:proofErr w:type="spellStart"/>
+        <w:t>User name</w:t>
+      </w:r>
+      <w:r>
+        <w:rPr>
+          <w:rFonts w:ascii="Roboto" w:eastAsia="Roboto" w:hAnsi="Roboto" w:cs="Roboto"/>
+        </w:rPr>
+        <w:tab/>
+      </w:r>
+      <w:r>
+        <w:rPr>
+          <w:rFonts w:ascii="Roboto" w:eastAsia="Roboto" w:hAnsi="Roboto" w:cs="Roboto"/>
+        </w:rPr>
+        <w:tab/>
+      </w:r>
       <w:r>
         <w:rPr>
           <w:rFonts w:ascii="Consolas" w:eastAsia="Consolas" w:hAnsi="Consolas" w:cs="Consolas"/>
         </w:rPr>
         <w:t>django</w:t>
       </w:r>
-      <w:proofErr w:type="spellEnd"/>
     </w:p>
     <w:p>
       <w:pPr>
@@ -2433,16 +2288,8 @@
           <w:rFonts w:ascii="Roboto" w:eastAsia="Roboto" w:hAnsi="Roboto" w:cs="Roboto"/>
         </w:rPr>
         <w:tab/>
-        <w:t>home110061034.1and1-</w:t>
-      </w:r>
-      <w:proofErr w:type="gramStart"/>
-      <w:r>
-        <w:rPr>
-          <w:rFonts w:ascii="Roboto" w:eastAsia="Roboto" w:hAnsi="Roboto" w:cs="Roboto"/>
-        </w:rPr>
-        <w:t>data.host</w:t>
-      </w:r>
-      <w:proofErr w:type="gramEnd"/>
+        <w:t>home110061034.1and1-data.host</w:t>
+      </w:r>
     </w:p>
     <w:p>
       <w:pPr>
@@ -2581,7 +2428,6 @@
           <w:color w:val="CC4125"/>
         </w:rPr>
       </w:pPr>
-      <w:proofErr w:type="spellStart"/>
       <w:r>
         <w:rPr>
           <w:rFonts w:ascii="Roboto Medium" w:eastAsia="Roboto Medium" w:hAnsi="Roboto Medium" w:cs="Roboto Medium"/>
@@ -2589,7 +2435,6 @@
         </w:rPr>
         <w:t>Webspaces</w:t>
       </w:r>
-      <w:proofErr w:type="spellEnd"/>
     </w:p>
     <w:p>
       <w:pPr>
@@ -2661,11 +2506,6 @@
           <w:rFonts w:ascii="Roboto" w:eastAsia="Roboto" w:hAnsi="Roboto" w:cs="Roboto"/>
         </w:rPr>
         <w:tab/>
-      </w:r>
-      <w:r>
-        <w:rPr>
-          <w:rFonts w:ascii="Roboto" w:eastAsia="Roboto" w:hAnsi="Roboto" w:cs="Roboto"/>
-        </w:rPr>
         <w:t>schedule.drsandyguide.com</w:t>
       </w:r>
     </w:p>
@@ -2691,21 +2531,7 @@
           <w:rFonts w:ascii="Roboto" w:eastAsia="Roboto" w:hAnsi="Roboto" w:cs="Roboto"/>
         </w:rPr>
         <w:tab/>
-        <w:t>/</w:t>
-      </w:r>
-      <w:proofErr w:type="spellStart"/>
-      <w:r>
-        <w:rPr>
-          <w:rFonts w:ascii="Roboto" w:eastAsia="Roboto" w:hAnsi="Roboto" w:cs="Roboto"/>
-        </w:rPr>
-        <w:t>drsandychung</w:t>
-      </w:r>
-      <w:proofErr w:type="spellEnd"/>
-      <w:r>
-        <w:rPr>
-          <w:rFonts w:ascii="Roboto" w:eastAsia="Roboto" w:hAnsi="Roboto" w:cs="Roboto"/>
-        </w:rPr>
-        <w:t>/schedule/web</w:t>
+        <w:t>/drsandychung/schedule/web</w:t>
       </w:r>
     </w:p>
     <w:p>

</xml_diff>

<commit_message>
Update Scheduler - Config Notes.docx
</commit_message>
<xml_diff>
--- a/Scheduler - Config Notes.docx
+++ b/Scheduler - Config Notes.docx
@@ -80,17 +80,6 @@
         <w:spacing w:line="240" w:lineRule="auto"/>
         <w:rPr>
           <w:rFonts w:ascii="Roboto" w:eastAsia="Roboto" w:hAnsi="Roboto" w:cs="Roboto"/>
-          <w:sz w:val="28"/>
-          <w:szCs w:val="28"/>
-        </w:rPr>
-      </w:pPr>
-    </w:p>
-    <w:p>
-      <w:pPr>
-        <w:widowControl w:val="0"/>
-        <w:spacing w:line="240" w:lineRule="auto"/>
-        <w:rPr>
-          <w:rFonts w:ascii="Roboto" w:eastAsia="Roboto" w:hAnsi="Roboto" w:cs="Roboto"/>
           <w:b/>
           <w:sz w:val="28"/>
           <w:szCs w:val="28"/>
@@ -168,6 +157,7 @@
     <w:p>
       <w:pPr>
         <w:tabs>
+          <w:tab w:val="left" w:pos="450"/>
           <w:tab w:val="left" w:pos="1170"/>
           <w:tab w:val="left" w:pos="630"/>
         </w:tabs>
@@ -180,505 +170,409 @@
     <w:p>
       <w:pPr>
         <w:tabs>
-          <w:tab w:val="left" w:pos="1170"/>
-          <w:tab w:val="left" w:pos="630"/>
+          <w:tab w:val="left" w:pos="630"/>
+        </w:tabs>
+        <w:ind w:left="360"/>
+        <w:rPr>
+          <w:rFonts w:ascii="Roboto Medium" w:eastAsia="Roboto Medium" w:hAnsi="Roboto Medium" w:cs="Roboto Medium"/>
+        </w:rPr>
+      </w:pPr>
+      <w:r>
+        <w:rPr>
+          <w:rFonts w:ascii="Roboto Medium" w:eastAsia="Roboto Medium" w:hAnsi="Roboto Medium" w:cs="Roboto Medium"/>
+        </w:rPr>
+        <w:t>Run Google Cloud Proxy (in terminal from ‘Scheduler’ folder)</w:t>
+      </w:r>
+    </w:p>
+    <w:p>
+      <w:pPr>
+        <w:tabs>
+          <w:tab w:val="left" w:pos="630"/>
+        </w:tabs>
+        <w:ind w:left="360" w:right="-720"/>
+        <w:rPr>
+          <w:rFonts w:ascii="Consolas" w:eastAsia="Consolas" w:hAnsi="Consolas" w:cs="Consolas"/>
+        </w:rPr>
+      </w:pPr>
+      <w:r>
+        <w:rPr>
+          <w:rFonts w:ascii="Consolas" w:eastAsia="Consolas" w:hAnsi="Consolas" w:cs="Consolas"/>
+        </w:rPr>
+        <w:t>cloud_sql_proxy.exe -instances="scheduler-2020-06:us-east1:scheduler-dev"=tcp:3306</w:t>
+      </w:r>
+    </w:p>
+    <w:p>
+      <w:pPr>
+        <w:tabs>
+          <w:tab w:val="left" w:pos="630"/>
+        </w:tabs>
+        <w:ind w:left="360" w:right="-720"/>
+        <w:rPr>
+          <w:rFonts w:ascii="Roboto Medium" w:eastAsia="Roboto Medium" w:hAnsi="Roboto Medium" w:cs="Roboto Medium"/>
+          <w:color w:val="A61C00"/>
+        </w:rPr>
+      </w:pPr>
+    </w:p>
+    <w:p>
+      <w:pPr>
+        <w:tabs>
+          <w:tab w:val="left" w:pos="630"/>
+        </w:tabs>
+        <w:ind w:left="360"/>
+        <w:rPr>
+          <w:rFonts w:ascii="Roboto Medium" w:eastAsia="Roboto Medium" w:hAnsi="Roboto Medium" w:cs="Roboto Medium"/>
+        </w:rPr>
+      </w:pPr>
+      <w:r>
+        <w:rPr>
+          <w:rFonts w:ascii="Roboto Medium" w:eastAsia="Roboto Medium" w:hAnsi="Roboto Medium" w:cs="Roboto Medium"/>
+        </w:rPr>
+        <w:t>R</w:t>
+      </w:r>
+      <w:r>
+        <w:rPr>
+          <w:rFonts w:ascii="Roboto Medium" w:eastAsia="Roboto Medium" w:hAnsi="Roboto Medium" w:cs="Roboto Medium"/>
+        </w:rPr>
+        <w:t>un local server (in python environment from ‘Scheduler/source’ folder)</w:t>
+      </w:r>
+    </w:p>
+    <w:p>
+      <w:pPr>
+        <w:ind w:left="360"/>
+        <w:rPr>
+          <w:rFonts w:ascii="Consolas" w:eastAsia="Consolas" w:hAnsi="Consolas" w:cs="Consolas"/>
+          <w:color w:val="9900FF"/>
+        </w:rPr>
+      </w:pPr>
+      <w:r>
+        <w:rPr>
+          <w:rFonts w:ascii="Consolas" w:eastAsia="Consolas" w:hAnsi="Consolas" w:cs="Consolas"/>
+        </w:rPr>
+        <w:t>python manage.py runserver</w:t>
+      </w:r>
+    </w:p>
+    <w:p>
+      <w:pPr>
+        <w:ind w:left="360"/>
+        <w:rPr>
+          <w:rFonts w:ascii="Consolas" w:eastAsia="Consolas" w:hAnsi="Consolas" w:cs="Consolas"/>
+          <w:color w:val="9900FF"/>
+        </w:rPr>
+      </w:pPr>
+    </w:p>
+    <w:p>
+      <w:pPr>
+        <w:ind w:left="360"/>
+        <w:rPr>
+          <w:rFonts w:ascii="Consolas" w:eastAsia="Consolas" w:hAnsi="Consolas" w:cs="Consolas"/>
+          <w:color w:val="9900FF"/>
+        </w:rPr>
+      </w:pPr>
+      <w:r>
+        <w:rPr>
+          <w:rFonts w:ascii="Roboto Medium" w:eastAsia="Roboto Medium" w:hAnsi="Roboto Medium" w:cs="Roboto Medium"/>
+        </w:rPr>
+        <w:t>Update database models</w:t>
+      </w:r>
+    </w:p>
+    <w:p>
+      <w:pPr>
+        <w:ind w:left="360"/>
+        <w:rPr>
+          <w:rFonts w:ascii="Consolas" w:eastAsia="Consolas" w:hAnsi="Consolas" w:cs="Consolas"/>
+          <w:color w:val="9900FF"/>
+        </w:rPr>
+      </w:pPr>
+      <w:r>
+        <w:rPr>
+          <w:rFonts w:ascii="Consolas" w:eastAsia="Consolas" w:hAnsi="Consolas" w:cs="Consolas"/>
+        </w:rPr>
+        <w:t>python manage.py makemigrations</w:t>
+      </w:r>
+    </w:p>
+    <w:p>
+      <w:pPr>
+        <w:ind w:left="360"/>
+        <w:rPr>
+          <w:rFonts w:ascii="Consolas" w:eastAsia="Consolas" w:hAnsi="Consolas" w:cs="Consolas"/>
+          <w:color w:val="9900FF"/>
+        </w:rPr>
+      </w:pPr>
+      <w:r>
+        <w:rPr>
+          <w:rFonts w:ascii="Consolas" w:eastAsia="Consolas" w:hAnsi="Consolas" w:cs="Consolas"/>
+        </w:rPr>
+        <w:t>python manage.py makemigrations scheduler</w:t>
+      </w:r>
+    </w:p>
+    <w:p>
+      <w:pPr>
+        <w:ind w:left="360"/>
+        <w:rPr>
+          <w:rFonts w:ascii="Consolas" w:eastAsia="Consolas" w:hAnsi="Consolas" w:cs="Consolas"/>
+          <w:color w:val="9900FF"/>
+        </w:rPr>
+      </w:pPr>
+      <w:r>
+        <w:rPr>
+          <w:rFonts w:ascii="Consolas" w:eastAsia="Consolas" w:hAnsi="Consolas" w:cs="Consolas"/>
+        </w:rPr>
+        <w:t>python manage.py migrate</w:t>
+      </w:r>
+    </w:p>
+    <w:p>
+      <w:pPr>
+        <w:ind w:left="360"/>
+        <w:rPr>
+          <w:rFonts w:ascii="Consolas" w:eastAsia="Consolas" w:hAnsi="Consolas" w:cs="Consolas"/>
+          <w:color w:val="9900FF"/>
+        </w:rPr>
+      </w:pPr>
+    </w:p>
+    <w:p>
+      <w:pPr>
+        <w:ind w:left="360"/>
+        <w:rPr>
+          <w:rFonts w:ascii="Consolas" w:eastAsia="Consolas" w:hAnsi="Consolas" w:cs="Consolas"/>
+          <w:color w:val="9900FF"/>
+        </w:rPr>
+      </w:pPr>
+      <w:r>
+        <w:rPr>
+          <w:rFonts w:ascii="Roboto Medium" w:eastAsia="Roboto Medium" w:hAnsi="Roboto Medium" w:cs="Roboto Medium"/>
+        </w:rPr>
+        <w:t xml:space="preserve">Update static files </w:t>
+      </w:r>
+      <w:r>
+        <w:rPr>
+          <w:rFonts w:ascii="Roboto Medium" w:eastAsia="Roboto Medium" w:hAnsi="Roboto Medium" w:cs="Roboto Medium"/>
+        </w:rPr>
+        <w:t>(copies from app static folder and assigns copies to site static folder)</w:t>
+      </w:r>
+    </w:p>
+    <w:p>
+      <w:pPr>
+        <w:ind w:left="360"/>
+        <w:rPr>
+          <w:rFonts w:ascii="Consolas" w:eastAsia="Consolas" w:hAnsi="Consolas" w:cs="Consolas"/>
+          <w:color w:val="9900FF"/>
+        </w:rPr>
+      </w:pPr>
+      <w:r>
+        <w:rPr>
+          <w:rFonts w:ascii="Consolas" w:eastAsia="Consolas" w:hAnsi="Consolas" w:cs="Consolas"/>
+        </w:rPr>
+        <w:t>python manage.py collectstatic</w:t>
+      </w:r>
+    </w:p>
+    <w:p>
+      <w:pPr>
+        <w:tabs>
+          <w:tab w:val="left" w:pos="1170"/>
+          <w:tab w:val="left" w:pos="630"/>
+        </w:tabs>
+        <w:rPr>
+          <w:rFonts w:ascii="Roboto Medium" w:eastAsia="Roboto Medium" w:hAnsi="Roboto Medium" w:cs="Roboto Medium"/>
+          <w:color w:val="9900FF"/>
+        </w:rPr>
+      </w:pPr>
+    </w:p>
+    <w:p>
+      <w:pPr>
+        <w:tabs>
+          <w:tab w:val="left" w:pos="1170"/>
+          <w:tab w:val="left" w:pos="630"/>
+        </w:tabs>
+        <w:rPr>
+          <w:rFonts w:ascii="Roboto Medium" w:eastAsia="Roboto Medium" w:hAnsi="Roboto Medium" w:cs="Roboto Medium"/>
+          <w:color w:val="9900FF"/>
+        </w:rPr>
+      </w:pPr>
+    </w:p>
+    <w:p>
+      <w:pPr>
+        <w:tabs>
+          <w:tab w:val="left" w:pos="1170"/>
+          <w:tab w:val="left" w:pos="630"/>
+        </w:tabs>
+        <w:rPr>
+          <w:rFonts w:ascii="Roboto Medium" w:eastAsia="Roboto Medium" w:hAnsi="Roboto Medium" w:cs="Roboto Medium"/>
+          <w:color w:val="A61C00"/>
+        </w:rPr>
+      </w:pPr>
+      <w:r>
+        <w:rPr>
+          <w:rFonts w:ascii="Roboto Medium" w:eastAsia="Roboto Medium" w:hAnsi="Roboto Medium" w:cs="Roboto Medium"/>
+          <w:color w:val="A61C00"/>
+        </w:rPr>
+        <w:t>Google Cloud SDK Commands</w:t>
+      </w:r>
+    </w:p>
+    <w:p>
+      <w:pPr>
+        <w:tabs>
+          <w:tab w:val="left" w:pos="630"/>
+        </w:tabs>
+        <w:rPr>
+          <w:rFonts w:ascii="Roboto Medium" w:eastAsia="Roboto Medium" w:hAnsi="Roboto Medium" w:cs="Roboto Medium"/>
+          <w:color w:val="A61C00"/>
+        </w:rPr>
+      </w:pPr>
+    </w:p>
+    <w:p>
+      <w:pPr>
+        <w:tabs>
+          <w:tab w:val="left" w:pos="360"/>
+        </w:tabs>
+        <w:rPr>
+          <w:rFonts w:ascii="Roboto Medium" w:eastAsia="Roboto Medium" w:hAnsi="Roboto Medium" w:cs="Roboto Medium"/>
+          <w:color w:val="9900FF"/>
+        </w:rPr>
+      </w:pPr>
+      <w:r>
+        <w:rPr>
+          <w:rFonts w:ascii="Roboto Medium" w:eastAsia="Roboto Medium" w:hAnsi="Roboto Medium" w:cs="Roboto Medium"/>
+          <w:color w:val="9900FF"/>
+        </w:rPr>
+        <w:tab/>
+      </w:r>
+      <w:r>
+        <w:rPr>
+          <w:rFonts w:ascii="Roboto Medium" w:eastAsia="Roboto Medium" w:hAnsi="Roboto Medium" w:cs="Roboto Medium"/>
+        </w:rPr>
+        <w:t>Set project</w:t>
+      </w:r>
+    </w:p>
+    <w:p>
+      <w:pPr>
+        <w:tabs>
+          <w:tab w:val="left" w:pos="360"/>
+        </w:tabs>
+        <w:rPr>
+          <w:rFonts w:ascii="Consolas" w:eastAsia="Consolas" w:hAnsi="Consolas" w:cs="Consolas"/>
+        </w:rPr>
+      </w:pPr>
+      <w:r>
+        <w:rPr>
+          <w:rFonts w:ascii="Roboto Medium" w:eastAsia="Roboto Medium" w:hAnsi="Roboto Medium" w:cs="Roboto Medium"/>
+          <w:color w:val="9900FF"/>
+        </w:rPr>
+        <w:tab/>
+      </w:r>
+      <w:r>
+        <w:rPr>
+          <w:rFonts w:ascii="Consolas" w:eastAsia="Consolas" w:hAnsi="Consolas" w:cs="Consolas"/>
+        </w:rPr>
+        <w:t>gcloud config set project scheduler-2020-06</w:t>
+      </w:r>
+    </w:p>
+    <w:p>
+      <w:pPr>
+        <w:tabs>
+          <w:tab w:val="left" w:pos="360"/>
         </w:tabs>
         <w:ind w:left="720"/>
         <w:rPr>
           <w:rFonts w:ascii="Roboto Medium" w:eastAsia="Roboto Medium" w:hAnsi="Roboto Medium" w:cs="Roboto Medium"/>
         </w:rPr>
       </w:pPr>
-      <w:r>
-        <w:rPr>
-          <w:rFonts w:ascii="Roboto Medium" w:eastAsia="Roboto Medium" w:hAnsi="Roboto Medium" w:cs="Roboto Medium"/>
-        </w:rPr>
-        <w:t>Run Google Cloud Proxy (in terminal from ‘Scheduler’ folder)</w:t>
-      </w:r>
-    </w:p>
-    <w:p>
-      <w:pPr>
-        <w:tabs>
-          <w:tab w:val="left" w:pos="1170"/>
-          <w:tab w:val="left" w:pos="630"/>
-        </w:tabs>
-        <w:ind w:left="720" w:right="-720"/>
-        <w:rPr>
-          <w:rFonts w:ascii="Consolas" w:eastAsia="Consolas" w:hAnsi="Consolas" w:cs="Consolas"/>
-        </w:rPr>
-      </w:pPr>
-      <w:r>
-        <w:rPr>
-          <w:rFonts w:ascii="Consolas" w:eastAsia="Consolas" w:hAnsi="Consolas" w:cs="Consolas"/>
-        </w:rPr>
-        <w:t>cloud_sql_proxy.exe -instances="scheduler-2020-06:us-east1:scheduler-dev"=tcp:3306</w:t>
-      </w:r>
-    </w:p>
-    <w:p>
-      <w:pPr>
-        <w:tabs>
-          <w:tab w:val="left" w:pos="1170"/>
-          <w:tab w:val="left" w:pos="630"/>
-        </w:tabs>
-        <w:ind w:left="720" w:right="-720"/>
+    </w:p>
+    <w:p>
+      <w:pPr>
+        <w:tabs>
+          <w:tab w:val="left" w:pos="360"/>
+        </w:tabs>
+        <w:rPr>
+          <w:rFonts w:ascii="Roboto Medium" w:eastAsia="Roboto Medium" w:hAnsi="Roboto Medium" w:cs="Roboto Medium"/>
+        </w:rPr>
+      </w:pPr>
+      <w:r>
+        <w:rPr>
+          <w:rFonts w:ascii="Consolas" w:eastAsia="Consolas" w:hAnsi="Consolas" w:cs="Consolas"/>
+        </w:rPr>
+        <w:tab/>
+      </w:r>
+      <w:r>
+        <w:rPr>
+          <w:rFonts w:ascii="Roboto Medium" w:eastAsia="Roboto Medium" w:hAnsi="Roboto Medium" w:cs="Roboto Medium"/>
+        </w:rPr>
+        <w:t>Deploy</w:t>
+      </w:r>
+    </w:p>
+    <w:p>
+      <w:pPr>
+        <w:tabs>
+          <w:tab w:val="left" w:pos="360"/>
+        </w:tabs>
+        <w:rPr>
+          <w:rFonts w:ascii="Consolas" w:eastAsia="Consolas" w:hAnsi="Consolas" w:cs="Consolas"/>
+        </w:rPr>
+      </w:pPr>
+      <w:r>
+        <w:rPr>
+          <w:rFonts w:ascii="Roboto" w:eastAsia="Roboto" w:hAnsi="Roboto" w:cs="Roboto"/>
+        </w:rPr>
+        <w:tab/>
+      </w:r>
+      <w:r>
+        <w:rPr>
+          <w:rFonts w:ascii="Consolas" w:eastAsia="Consolas" w:hAnsi="Consolas" w:cs="Consolas"/>
+        </w:rPr>
+        <w:t>gcloud app deploy</w:t>
+      </w:r>
+    </w:p>
+    <w:p>
+      <w:pPr>
+        <w:tabs>
+          <w:tab w:val="left" w:pos="1170"/>
+          <w:tab w:val="left" w:pos="630"/>
+        </w:tabs>
+        <w:ind w:left="720"/>
+        <w:rPr>
+          <w:rFonts w:ascii="Roboto" w:eastAsia="Roboto" w:hAnsi="Roboto" w:cs="Roboto"/>
+        </w:rPr>
+      </w:pPr>
+    </w:p>
+    <w:p>
+      <w:pPr>
+        <w:tabs>
+          <w:tab w:val="left" w:pos="1170"/>
+          <w:tab w:val="left" w:pos="630"/>
+        </w:tabs>
+        <w:rPr>
+          <w:rFonts w:ascii="Roboto" w:eastAsia="Roboto" w:hAnsi="Roboto" w:cs="Roboto"/>
+        </w:rPr>
+      </w:pPr>
+    </w:p>
+    <w:p>
+      <w:pPr>
+        <w:tabs>
+          <w:tab w:val="left" w:pos="1170"/>
+          <w:tab w:val="left" w:pos="630"/>
+        </w:tabs>
+        <w:rPr>
+          <w:rFonts w:ascii="Roboto" w:eastAsia="Roboto" w:hAnsi="Roboto" w:cs="Roboto"/>
+        </w:rPr>
+      </w:pPr>
+      <w:r>
         <w:rPr>
           <w:rFonts w:ascii="Roboto Medium" w:eastAsia="Roboto Medium" w:hAnsi="Roboto Medium" w:cs="Roboto Medium"/>
           <w:color w:val="A61C00"/>
         </w:rPr>
-      </w:pPr>
-    </w:p>
-    <w:p>
-      <w:pPr>
-        <w:tabs>
-          <w:tab w:val="left" w:pos="1170"/>
-          <w:tab w:val="left" w:pos="630"/>
-        </w:tabs>
-        <w:ind w:left="720"/>
-        <w:rPr>
-          <w:rFonts w:ascii="Roboto Medium" w:eastAsia="Roboto Medium" w:hAnsi="Roboto Medium" w:cs="Roboto Medium"/>
-        </w:rPr>
-      </w:pPr>
-      <w:r>
-        <w:rPr>
-          <w:rFonts w:ascii="Roboto Medium" w:eastAsia="Roboto Medium" w:hAnsi="Roboto Medium" w:cs="Roboto Medium"/>
-        </w:rPr>
-        <w:t>R</w:t>
-      </w:r>
-      <w:r>
-        <w:rPr>
-          <w:rFonts w:ascii="Roboto Medium" w:eastAsia="Roboto Medium" w:hAnsi="Roboto Medium" w:cs="Roboto Medium"/>
-        </w:rPr>
-        <w:t>un local server (in python environment from ‘Scheduler/source’ folder)</w:t>
-      </w:r>
-    </w:p>
-    <w:p>
-      <w:pPr>
-        <w:tabs>
-          <w:tab w:val="left" w:pos="630"/>
-        </w:tabs>
-        <w:ind w:left="720"/>
-        <w:rPr>
-          <w:rFonts w:ascii="Consolas" w:eastAsia="Consolas" w:hAnsi="Consolas" w:cs="Consolas"/>
-          <w:color w:val="9900FF"/>
-        </w:rPr>
-      </w:pPr>
-      <w:r>
-        <w:rPr>
-          <w:rFonts w:ascii="Consolas" w:eastAsia="Consolas" w:hAnsi="Consolas" w:cs="Consolas"/>
-        </w:rPr>
-        <w:t xml:space="preserve">python manage.py </w:t>
-      </w:r>
-      <w:proofErr w:type="spellStart"/>
-      <w:r>
-        <w:rPr>
-          <w:rFonts w:ascii="Consolas" w:eastAsia="Consolas" w:hAnsi="Consolas" w:cs="Consolas"/>
-        </w:rPr>
-        <w:t>runserver</w:t>
-      </w:r>
-      <w:proofErr w:type="spellEnd"/>
-    </w:p>
-    <w:p>
-      <w:pPr>
-        <w:tabs>
-          <w:tab w:val="left" w:pos="630"/>
-        </w:tabs>
-        <w:ind w:left="720"/>
-        <w:rPr>
-          <w:rFonts w:ascii="Consolas" w:eastAsia="Consolas" w:hAnsi="Consolas" w:cs="Consolas"/>
-          <w:color w:val="9900FF"/>
-        </w:rPr>
-      </w:pPr>
-    </w:p>
-    <w:p>
-      <w:pPr>
-        <w:tabs>
-          <w:tab w:val="left" w:pos="630"/>
-        </w:tabs>
-        <w:ind w:left="720"/>
-        <w:rPr>
-          <w:rFonts w:ascii="Consolas" w:eastAsia="Consolas" w:hAnsi="Consolas" w:cs="Consolas"/>
-          <w:color w:val="9900FF"/>
-        </w:rPr>
-      </w:pPr>
-      <w:r>
-        <w:rPr>
-          <w:rFonts w:ascii="Roboto Medium" w:eastAsia="Roboto Medium" w:hAnsi="Roboto Medium" w:cs="Roboto Medium"/>
-        </w:rPr>
-        <w:t>Update database models</w:t>
-      </w:r>
-    </w:p>
-    <w:p>
-      <w:pPr>
-        <w:tabs>
-          <w:tab w:val="left" w:pos="630"/>
-        </w:tabs>
-        <w:ind w:left="720"/>
-        <w:rPr>
-          <w:rFonts w:ascii="Consolas" w:eastAsia="Consolas" w:hAnsi="Consolas" w:cs="Consolas"/>
-          <w:color w:val="9900FF"/>
-        </w:rPr>
-      </w:pPr>
-      <w:r>
-        <w:rPr>
-          <w:rFonts w:ascii="Consolas" w:eastAsia="Consolas" w:hAnsi="Consolas" w:cs="Consolas"/>
-        </w:rPr>
-        <w:t xml:space="preserve">python manage.py </w:t>
-      </w:r>
-      <w:proofErr w:type="spellStart"/>
-      <w:r>
-        <w:rPr>
-          <w:rFonts w:ascii="Consolas" w:eastAsia="Consolas" w:hAnsi="Consolas" w:cs="Consolas"/>
-        </w:rPr>
-        <w:t>makemigrations</w:t>
-      </w:r>
-      <w:proofErr w:type="spellEnd"/>
-    </w:p>
-    <w:p>
-      <w:pPr>
-        <w:tabs>
-          <w:tab w:val="left" w:pos="630"/>
-        </w:tabs>
-        <w:ind w:left="720"/>
-        <w:rPr>
-          <w:rFonts w:ascii="Consolas" w:eastAsia="Consolas" w:hAnsi="Consolas" w:cs="Consolas"/>
-          <w:color w:val="9900FF"/>
-        </w:rPr>
-      </w:pPr>
-      <w:r>
-        <w:rPr>
-          <w:rFonts w:ascii="Consolas" w:eastAsia="Consolas" w:hAnsi="Consolas" w:cs="Consolas"/>
-        </w:rPr>
-        <w:t xml:space="preserve">python manage.py </w:t>
-      </w:r>
-      <w:proofErr w:type="spellStart"/>
-      <w:r>
-        <w:rPr>
-          <w:rFonts w:ascii="Consolas" w:eastAsia="Consolas" w:hAnsi="Consolas" w:cs="Consolas"/>
-        </w:rPr>
-        <w:t>makemigrations</w:t>
-      </w:r>
-      <w:proofErr w:type="spellEnd"/>
-      <w:r>
-        <w:rPr>
-          <w:rFonts w:ascii="Consolas" w:eastAsia="Consolas" w:hAnsi="Consolas" w:cs="Consolas"/>
-        </w:rPr>
-        <w:t xml:space="preserve"> scheduler</w:t>
-      </w:r>
-    </w:p>
-    <w:p>
-      <w:pPr>
-        <w:tabs>
-          <w:tab w:val="left" w:pos="630"/>
-        </w:tabs>
-        <w:ind w:left="720"/>
-        <w:rPr>
-          <w:rFonts w:ascii="Consolas" w:eastAsia="Consolas" w:hAnsi="Consolas" w:cs="Consolas"/>
-          <w:color w:val="9900FF"/>
-        </w:rPr>
-      </w:pPr>
-      <w:r>
-        <w:rPr>
-          <w:rFonts w:ascii="Consolas" w:eastAsia="Consolas" w:hAnsi="Consolas" w:cs="Consolas"/>
-        </w:rPr>
-        <w:t>python manage.py migrate</w:t>
-      </w:r>
-    </w:p>
-    <w:p>
-      <w:pPr>
-        <w:tabs>
-          <w:tab w:val="left" w:pos="630"/>
-        </w:tabs>
-        <w:ind w:left="720"/>
-        <w:rPr>
-          <w:rFonts w:ascii="Consolas" w:eastAsia="Consolas" w:hAnsi="Consolas" w:cs="Consolas"/>
-          <w:color w:val="9900FF"/>
-        </w:rPr>
-      </w:pPr>
-    </w:p>
-    <w:p>
-      <w:pPr>
-        <w:tabs>
-          <w:tab w:val="left" w:pos="630"/>
-        </w:tabs>
-        <w:ind w:left="720"/>
-        <w:rPr>
-          <w:rFonts w:ascii="Consolas" w:eastAsia="Consolas" w:hAnsi="Consolas" w:cs="Consolas"/>
-          <w:color w:val="9900FF"/>
-        </w:rPr>
-      </w:pPr>
-      <w:r>
-        <w:rPr>
-          <w:rFonts w:ascii="Roboto Medium" w:eastAsia="Roboto Medium" w:hAnsi="Roboto Medium" w:cs="Roboto Medium"/>
-        </w:rPr>
-        <w:t xml:space="preserve">Update static files </w:t>
-      </w:r>
-      <w:r>
-        <w:rPr>
-          <w:rFonts w:ascii="Roboto Medium" w:eastAsia="Roboto Medium" w:hAnsi="Roboto Medium" w:cs="Roboto Medium"/>
-        </w:rPr>
-        <w:t>(copies from app static folder and assigns copies to site static folder)</w:t>
-      </w:r>
-    </w:p>
-    <w:p>
-      <w:pPr>
-        <w:tabs>
-          <w:tab w:val="left" w:pos="630"/>
-        </w:tabs>
-        <w:ind w:left="720"/>
-        <w:rPr>
-          <w:rFonts w:ascii="Consolas" w:eastAsia="Consolas" w:hAnsi="Consolas" w:cs="Consolas"/>
-          <w:color w:val="9900FF"/>
-        </w:rPr>
-      </w:pPr>
-      <w:r>
-        <w:rPr>
-          <w:rFonts w:ascii="Consolas" w:eastAsia="Consolas" w:hAnsi="Consolas" w:cs="Consolas"/>
-        </w:rPr>
-        <w:t xml:space="preserve">python manage.py </w:t>
-      </w:r>
-      <w:proofErr w:type="spellStart"/>
-      <w:r>
-        <w:rPr>
-          <w:rFonts w:ascii="Consolas" w:eastAsia="Consolas" w:hAnsi="Consolas" w:cs="Consolas"/>
-        </w:rPr>
-        <w:t>collectstatic</w:t>
-      </w:r>
-      <w:proofErr w:type="spellEnd"/>
-    </w:p>
-    <w:p>
-      <w:pPr>
-        <w:tabs>
-          <w:tab w:val="left" w:pos="1170"/>
-          <w:tab w:val="left" w:pos="630"/>
-        </w:tabs>
-        <w:rPr>
-          <w:rFonts w:ascii="Roboto Medium" w:eastAsia="Roboto Medium" w:hAnsi="Roboto Medium" w:cs="Roboto Medium"/>
-          <w:color w:val="9900FF"/>
-        </w:rPr>
-      </w:pPr>
-    </w:p>
-    <w:p>
-      <w:pPr>
-        <w:tabs>
-          <w:tab w:val="left" w:pos="1170"/>
-          <w:tab w:val="left" w:pos="630"/>
-        </w:tabs>
-        <w:rPr>
-          <w:rFonts w:ascii="Roboto Medium" w:eastAsia="Roboto Medium" w:hAnsi="Roboto Medium" w:cs="Roboto Medium"/>
-          <w:color w:val="9900FF"/>
-        </w:rPr>
-      </w:pPr>
-    </w:p>
-    <w:p>
-      <w:pPr>
-        <w:tabs>
-          <w:tab w:val="left" w:pos="1170"/>
-          <w:tab w:val="left" w:pos="630"/>
-        </w:tabs>
-        <w:rPr>
-          <w:rFonts w:ascii="Roboto Medium" w:eastAsia="Roboto Medium" w:hAnsi="Roboto Medium" w:cs="Roboto Medium"/>
-          <w:color w:val="A61C00"/>
-        </w:rPr>
-      </w:pPr>
-      <w:r>
-        <w:rPr>
-          <w:rFonts w:ascii="Roboto Medium" w:eastAsia="Roboto Medium" w:hAnsi="Roboto Medium" w:cs="Roboto Medium"/>
-          <w:color w:val="A61C00"/>
-        </w:rPr>
-        <w:t>Google Cloud SDK Commands</w:t>
-      </w:r>
-    </w:p>
-    <w:p>
-      <w:pPr>
-        <w:tabs>
-          <w:tab w:val="left" w:pos="630"/>
-        </w:tabs>
-        <w:rPr>
-          <w:rFonts w:ascii="Roboto Medium" w:eastAsia="Roboto Medium" w:hAnsi="Roboto Medium" w:cs="Roboto Medium"/>
-          <w:color w:val="A61C00"/>
-        </w:rPr>
-      </w:pPr>
-    </w:p>
-    <w:p>
-      <w:pPr>
-        <w:tabs>
-          <w:tab w:val="left" w:pos="630"/>
-        </w:tabs>
-        <w:rPr>
-          <w:rFonts w:ascii="Roboto Medium" w:eastAsia="Roboto Medium" w:hAnsi="Roboto Medium" w:cs="Roboto Medium"/>
-          <w:color w:val="9900FF"/>
-        </w:rPr>
-      </w:pPr>
-      <w:r>
-        <w:rPr>
-          <w:rFonts w:ascii="Roboto Medium" w:eastAsia="Roboto Medium" w:hAnsi="Roboto Medium" w:cs="Roboto Medium"/>
-          <w:color w:val="9900FF"/>
-        </w:rPr>
-        <w:tab/>
-      </w:r>
-      <w:r>
-        <w:rPr>
-          <w:rFonts w:ascii="Roboto Medium" w:eastAsia="Roboto Medium" w:hAnsi="Roboto Medium" w:cs="Roboto Medium"/>
-        </w:rPr>
-        <w:t>Set project</w:t>
-      </w:r>
-    </w:p>
-    <w:p>
-      <w:pPr>
-        <w:tabs>
-          <w:tab w:val="left" w:pos="630"/>
-        </w:tabs>
-        <w:rPr>
-          <w:rFonts w:ascii="Consolas" w:eastAsia="Consolas" w:hAnsi="Consolas" w:cs="Consolas"/>
-        </w:rPr>
-      </w:pPr>
-      <w:r>
-        <w:rPr>
-          <w:rFonts w:ascii="Roboto Medium" w:eastAsia="Roboto Medium" w:hAnsi="Roboto Medium" w:cs="Roboto Medium"/>
-          <w:color w:val="9900FF"/>
-        </w:rPr>
-        <w:tab/>
-      </w:r>
-      <w:proofErr w:type="spellStart"/>
-      <w:r>
-        <w:rPr>
-          <w:rFonts w:ascii="Consolas" w:eastAsia="Consolas" w:hAnsi="Consolas" w:cs="Consolas"/>
-        </w:rPr>
-        <w:t>gcloud</w:t>
-      </w:r>
-      <w:proofErr w:type="spellEnd"/>
-      <w:r>
-        <w:rPr>
-          <w:rFonts w:ascii="Consolas" w:eastAsia="Consolas" w:hAnsi="Consolas" w:cs="Consolas"/>
-        </w:rPr>
-        <w:t xml:space="preserve"> config set project scheduler-2020-06</w:t>
-      </w:r>
-    </w:p>
-    <w:p>
-      <w:pPr>
-        <w:tabs>
-          <w:tab w:val="left" w:pos="630"/>
-        </w:tabs>
-        <w:ind w:left="720"/>
-        <w:rPr>
-          <w:rFonts w:ascii="Roboto Medium" w:eastAsia="Roboto Medium" w:hAnsi="Roboto Medium" w:cs="Roboto Medium"/>
-        </w:rPr>
-      </w:pPr>
-    </w:p>
-    <w:p>
-      <w:pPr>
-        <w:tabs>
-          <w:tab w:val="left" w:pos="630"/>
-        </w:tabs>
-        <w:rPr>
-          <w:rFonts w:ascii="Roboto Medium" w:eastAsia="Roboto Medium" w:hAnsi="Roboto Medium" w:cs="Roboto Medium"/>
-        </w:rPr>
-      </w:pPr>
-      <w:r>
-        <w:rPr>
-          <w:rFonts w:ascii="Consolas" w:eastAsia="Consolas" w:hAnsi="Consolas" w:cs="Consolas"/>
-        </w:rPr>
-        <w:tab/>
-      </w:r>
-    </w:p>
-    <w:p>
-      <w:pPr>
-        <w:tabs>
-          <w:tab w:val="left" w:pos="630"/>
-        </w:tabs>
-        <w:rPr>
-          <w:rFonts w:ascii="Roboto Medium" w:eastAsia="Roboto Medium" w:hAnsi="Roboto Medium" w:cs="Roboto Medium"/>
-        </w:rPr>
-      </w:pPr>
-      <w:r>
-        <w:rPr>
-          <w:rFonts w:ascii="Roboto Medium" w:eastAsia="Roboto Medium" w:hAnsi="Roboto Medium" w:cs="Roboto Medium"/>
-        </w:rPr>
-        <w:tab/>
-        <w:t>Deploy</w:t>
-      </w:r>
-    </w:p>
-    <w:p>
-      <w:pPr>
-        <w:tabs>
-          <w:tab w:val="left" w:pos="630"/>
-        </w:tabs>
-        <w:rPr>
-          <w:rFonts w:ascii="Consolas" w:eastAsia="Consolas" w:hAnsi="Consolas" w:cs="Consolas"/>
-        </w:rPr>
-      </w:pPr>
-      <w:r>
-        <w:rPr>
-          <w:rFonts w:ascii="Roboto" w:eastAsia="Roboto" w:hAnsi="Roboto" w:cs="Roboto"/>
-        </w:rPr>
-        <w:tab/>
-      </w:r>
-      <w:proofErr w:type="spellStart"/>
-      <w:r>
-        <w:rPr>
-          <w:rFonts w:ascii="Consolas" w:eastAsia="Consolas" w:hAnsi="Consolas" w:cs="Consolas"/>
-        </w:rPr>
-        <w:t>gcloud</w:t>
-      </w:r>
-      <w:proofErr w:type="spellEnd"/>
-      <w:r>
-        <w:rPr>
-          <w:rFonts w:ascii="Consolas" w:eastAsia="Consolas" w:hAnsi="Consolas" w:cs="Consolas"/>
-        </w:rPr>
-        <w:t xml:space="preserve"> app deploy</w:t>
-      </w:r>
-    </w:p>
-    <w:p>
-      <w:pPr>
-        <w:tabs>
-          <w:tab w:val="left" w:pos="1170"/>
-          <w:tab w:val="left" w:pos="630"/>
-        </w:tabs>
-        <w:ind w:left="720"/>
-        <w:rPr>
-          <w:rFonts w:ascii="Roboto" w:eastAsia="Roboto" w:hAnsi="Roboto" w:cs="Roboto"/>
-        </w:rPr>
-      </w:pPr>
-    </w:p>
-    <w:p>
-      <w:pPr>
-        <w:tabs>
-          <w:tab w:val="left" w:pos="1170"/>
-          <w:tab w:val="left" w:pos="630"/>
-        </w:tabs>
-        <w:rPr>
-          <w:rFonts w:ascii="Roboto" w:eastAsia="Roboto" w:hAnsi="Roboto" w:cs="Roboto"/>
-        </w:rPr>
-      </w:pPr>
-    </w:p>
-    <w:p>
-      <w:pPr>
-        <w:tabs>
-          <w:tab w:val="left" w:pos="1170"/>
-          <w:tab w:val="left" w:pos="630"/>
-        </w:tabs>
-        <w:rPr>
-          <w:rFonts w:ascii="Roboto" w:eastAsia="Roboto" w:hAnsi="Roboto" w:cs="Roboto"/>
-        </w:rPr>
-      </w:pPr>
-      <w:r>
-        <w:rPr>
-          <w:rFonts w:ascii="Roboto Medium" w:eastAsia="Roboto Medium" w:hAnsi="Roboto Medium" w:cs="Roboto Medium"/>
-          <w:color w:val="A61C00"/>
-        </w:rPr>
         <w:t>URLs</w:t>
       </w:r>
     </w:p>
     <w:p>
       <w:pPr>
-        <w:ind w:left="720"/>
-        <w:rPr>
-          <w:rFonts w:ascii="Roboto Medium" w:eastAsia="Roboto Medium" w:hAnsi="Roboto Medium" w:cs="Roboto Medium"/>
-        </w:rPr>
-      </w:pPr>
-    </w:p>
-    <w:p>
-      <w:pPr>
-        <w:ind w:left="630"/>
+        <w:ind w:left="360"/>
+        <w:rPr>
+          <w:rFonts w:ascii="Roboto Medium" w:eastAsia="Roboto Medium" w:hAnsi="Roboto Medium" w:cs="Roboto Medium"/>
+        </w:rPr>
+      </w:pPr>
+    </w:p>
+    <w:p>
+      <w:pPr>
+        <w:ind w:left="360"/>
         <w:rPr>
           <w:rFonts w:ascii="Roboto Medium" w:eastAsia="Roboto Medium" w:hAnsi="Roboto Medium" w:cs="Roboto Medium"/>
         </w:rPr>
@@ -692,7 +586,7 @@
     </w:p>
     <w:p>
       <w:pPr>
-        <w:ind w:left="630"/>
+        <w:ind w:left="360"/>
         <w:rPr>
           <w:rFonts w:ascii="Roboto Medium" w:eastAsia="Roboto Medium" w:hAnsi="Roboto Medium" w:cs="Roboto Medium"/>
         </w:rPr>
@@ -710,7 +604,7 @@
     </w:p>
     <w:p>
       <w:pPr>
-        <w:ind w:left="630"/>
+        <w:ind w:left="360"/>
         <w:rPr>
           <w:rFonts w:ascii="Roboto Medium" w:eastAsia="Roboto Medium" w:hAnsi="Roboto Medium" w:cs="Roboto Medium"/>
         </w:rPr>
@@ -744,38 +638,30 @@
     </w:p>
     <w:p>
       <w:pPr>
-        <w:ind w:left="630"/>
-        <w:rPr>
-          <w:rFonts w:ascii="Roboto" w:eastAsia="Roboto" w:hAnsi="Roboto" w:cs="Roboto"/>
-        </w:rPr>
-      </w:pPr>
-      <w:r>
-        <w:rPr>
-          <w:rFonts w:ascii="Roboto" w:eastAsia="Roboto" w:hAnsi="Roboto" w:cs="Roboto"/>
-        </w:rPr>
-        <w:lastRenderedPageBreak/>
+        <w:ind w:left="450"/>
+        <w:rPr>
+          <w:rFonts w:ascii="Roboto" w:eastAsia="Roboto" w:hAnsi="Roboto" w:cs="Roboto"/>
+        </w:rPr>
+      </w:pPr>
+      <w:r>
+        <w:rPr>
+          <w:rFonts w:ascii="Roboto" w:eastAsia="Roboto" w:hAnsi="Roboto" w:cs="Roboto"/>
+        </w:rPr>
         <w:t>Local</w:t>
       </w:r>
     </w:p>
     <w:p>
       <w:pPr>
-        <w:ind w:left="630"/>
-        <w:rPr>
-          <w:rFonts w:ascii="Roboto" w:eastAsia="Roboto" w:hAnsi="Roboto" w:cs="Roboto"/>
-        </w:rPr>
-      </w:pPr>
-      <w:r>
-        <w:rPr>
-          <w:rFonts w:ascii="Roboto" w:eastAsia="Roboto" w:hAnsi="Roboto" w:cs="Roboto"/>
-        </w:rPr>
-        <w:tab/>
-      </w:r>
-      <w:hyperlink r:id="rId8">
+        <w:ind w:left="450"/>
+        <w:rPr>
+          <w:rFonts w:ascii="Roboto" w:eastAsia="Roboto" w:hAnsi="Roboto" w:cs="Roboto"/>
+        </w:rPr>
+      </w:pPr>
+      <w:hyperlink r:id="rId8" w:history="1">
         <w:r>
           <w:rPr>
+            <w:rStyle w:val="Hyperlink"/>
             <w:rFonts w:ascii="Roboto" w:eastAsia="Roboto" w:hAnsi="Roboto" w:cs="Roboto"/>
-            <w:color w:val="1155CC"/>
-            <w:u w:val="single"/>
           </w:rPr>
           <w:t>http://127.0.0.1:8000</w:t>
         </w:r>
@@ -783,23 +669,16 @@
     </w:p>
     <w:p>
       <w:pPr>
-        <w:ind w:left="630"/>
-        <w:rPr>
-          <w:rFonts w:ascii="Roboto" w:eastAsia="Roboto" w:hAnsi="Roboto" w:cs="Roboto"/>
-        </w:rPr>
-      </w:pPr>
-      <w:r>
-        <w:rPr>
-          <w:rFonts w:ascii="Roboto" w:eastAsia="Roboto" w:hAnsi="Roboto" w:cs="Roboto"/>
-        </w:rPr>
-        <w:tab/>
-      </w:r>
-      <w:hyperlink r:id="rId9">
+        <w:ind w:left="450"/>
+        <w:rPr>
+          <w:rFonts w:ascii="Roboto" w:eastAsia="Roboto" w:hAnsi="Roboto" w:cs="Roboto"/>
+        </w:rPr>
+      </w:pPr>
+      <w:hyperlink r:id="rId9" w:history="1">
         <w:r>
           <w:rPr>
+            <w:rStyle w:val="Hyperlink"/>
             <w:rFonts w:ascii="Roboto" w:eastAsia="Roboto" w:hAnsi="Roboto" w:cs="Roboto"/>
-            <w:color w:val="1155CC"/>
-            <w:u w:val="single"/>
           </w:rPr>
           <w:t>http://127.0.0.1:8000/admin</w:t>
         </w:r>
@@ -1152,16 +1031,8 @@
         <w:rPr>
           <w:rFonts w:ascii="Consolas" w:eastAsia="Consolas" w:hAnsi="Consolas" w:cs="Consolas"/>
         </w:rPr>
-        <w:t xml:space="preserve">pip install </w:t>
-      </w:r>
-      <w:proofErr w:type="spellStart"/>
-      <w:r>
-        <w:rPr>
-          <w:rFonts w:ascii="Consolas" w:eastAsia="Consolas" w:hAnsi="Consolas" w:cs="Consolas"/>
-        </w:rPr>
-        <w:t>pymysql</w:t>
-      </w:r>
-      <w:proofErr w:type="spellEnd"/>
+        <w:t>pip install pymysql</w:t>
+      </w:r>
     </w:p>
     <w:p>
       <w:pPr>
@@ -1181,16 +1052,8 @@
         <w:rPr>
           <w:rFonts w:ascii="Consolas" w:eastAsia="Consolas" w:hAnsi="Consolas" w:cs="Consolas"/>
         </w:rPr>
-        <w:t xml:space="preserve">pip install </w:t>
-      </w:r>
-      <w:proofErr w:type="spellStart"/>
-      <w:r>
-        <w:rPr>
-          <w:rFonts w:ascii="Consolas" w:eastAsia="Consolas" w:hAnsi="Consolas" w:cs="Consolas"/>
-        </w:rPr>
-        <w:t>virtualenv</w:t>
-      </w:r>
-      <w:proofErr w:type="spellEnd"/>
+        <w:t>pip install virtualenv</w:t>
+      </w:r>
     </w:p>
     <w:p>
       <w:pPr>
@@ -1269,21 +1132,7 @@
         <w:rPr>
           <w:rFonts w:ascii="Roboto" w:eastAsia="Roboto" w:hAnsi="Roboto" w:cs="Roboto"/>
         </w:rPr>
-        <w:t xml:space="preserve">Enable GCP Cloud SQL and Download </w:t>
-      </w:r>
-      <w:proofErr w:type="spellStart"/>
-      <w:r>
-        <w:rPr>
-          <w:rFonts w:ascii="Roboto" w:eastAsia="Roboto" w:hAnsi="Roboto" w:cs="Roboto"/>
-        </w:rPr>
-        <w:t>GCloud</w:t>
-      </w:r>
-      <w:proofErr w:type="spellEnd"/>
-      <w:r>
-        <w:rPr>
-          <w:rFonts w:ascii="Roboto" w:eastAsia="Roboto" w:hAnsi="Roboto" w:cs="Roboto"/>
-        </w:rPr>
-        <w:t xml:space="preserve"> Proxy</w:t>
+        <w:t>Enable GCP Cloud SQL and Download GCloud Proxy</w:t>
       </w:r>
     </w:p>
     <w:p>
@@ -1416,19 +1265,11 @@
           <w:rFonts w:ascii="Consolas" w:eastAsia="Consolas" w:hAnsi="Consolas" w:cs="Consolas"/>
         </w:rPr>
       </w:pPr>
-      <w:proofErr w:type="spellStart"/>
-      <w:r>
-        <w:rPr>
-          <w:rFonts w:ascii="Consolas" w:eastAsia="Consolas" w:hAnsi="Consolas" w:cs="Consolas"/>
-        </w:rPr>
-        <w:t>virtualenv</w:t>
-      </w:r>
-      <w:proofErr w:type="spellEnd"/>
-      <w:r>
-        <w:rPr>
-          <w:rFonts w:ascii="Consolas" w:eastAsia="Consolas" w:hAnsi="Consolas" w:cs="Consolas"/>
-        </w:rPr>
-        <w:t xml:space="preserve"> env</w:t>
+      <w:r>
+        <w:rPr>
+          <w:rFonts w:ascii="Consolas" w:eastAsia="Consolas" w:hAnsi="Consolas" w:cs="Consolas"/>
+        </w:rPr>
+        <w:t>virtualenv env</w:t>
       </w:r>
     </w:p>
     <w:p>
@@ -1514,19 +1355,11 @@
           <w:rFonts w:ascii="Consolas" w:eastAsia="Consolas" w:hAnsi="Consolas" w:cs="Consolas"/>
         </w:rPr>
       </w:pPr>
-      <w:proofErr w:type="spellStart"/>
-      <w:r>
-        <w:rPr>
-          <w:rFonts w:ascii="Consolas" w:eastAsia="Consolas" w:hAnsi="Consolas" w:cs="Consolas"/>
-        </w:rPr>
-        <w:t>virtualenv</w:t>
-      </w:r>
-      <w:proofErr w:type="spellEnd"/>
-      <w:r>
-        <w:rPr>
-          <w:rFonts w:ascii="Consolas" w:eastAsia="Consolas" w:hAnsi="Consolas" w:cs="Consolas"/>
-        </w:rPr>
-        <w:t xml:space="preserve"> env</w:t>
+      <w:r>
+        <w:rPr>
+          <w:rFonts w:ascii="Consolas" w:eastAsia="Consolas" w:hAnsi="Consolas" w:cs="Consolas"/>
+        </w:rPr>
+        <w:t>virtualenv env</w:t>
       </w:r>
     </w:p>
     <w:p>
@@ -1662,14 +1495,12 @@
         </w:rPr>
         <w:tab/>
       </w:r>
-      <w:proofErr w:type="spellStart"/>
       <w:r>
         <w:rPr>
           <w:rFonts w:ascii="Consolas" w:eastAsia="Consolas" w:hAnsi="Consolas" w:cs="Consolas"/>
         </w:rPr>
         <w:t>david</w:t>
       </w:r>
-      <w:proofErr w:type="spellEnd"/>
     </w:p>
     <w:p>
       <w:pPr>
@@ -2216,14 +2047,12 @@
         </w:rPr>
         <w:tab/>
       </w:r>
-      <w:proofErr w:type="spellStart"/>
       <w:r>
         <w:rPr>
           <w:rFonts w:ascii="Consolas" w:eastAsia="Consolas" w:hAnsi="Consolas" w:cs="Consolas"/>
         </w:rPr>
         <w:t>django</w:t>
       </w:r>
-      <w:proofErr w:type="spellEnd"/>
     </w:p>
     <w:p>
       <w:pPr>
@@ -2504,7 +2333,6 @@
           <w:color w:val="CC4125"/>
         </w:rPr>
       </w:pPr>
-      <w:proofErr w:type="spellStart"/>
       <w:r>
         <w:rPr>
           <w:rFonts w:ascii="Roboto Medium" w:eastAsia="Roboto Medium" w:hAnsi="Roboto Medium" w:cs="Roboto Medium"/>
@@ -2512,7 +2340,6 @@
         </w:rPr>
         <w:t>Webspaces</w:t>
       </w:r>
-      <w:proofErr w:type="spellEnd"/>
     </w:p>
     <w:p>
       <w:pPr>
@@ -2609,21 +2436,7 @@
           <w:rFonts w:ascii="Roboto" w:eastAsia="Roboto" w:hAnsi="Roboto" w:cs="Roboto"/>
         </w:rPr>
         <w:tab/>
-        <w:t>/</w:t>
-      </w:r>
-      <w:proofErr w:type="spellStart"/>
-      <w:r>
-        <w:rPr>
-          <w:rFonts w:ascii="Roboto" w:eastAsia="Roboto" w:hAnsi="Roboto" w:cs="Roboto"/>
-        </w:rPr>
-        <w:t>drsandychung</w:t>
-      </w:r>
-      <w:proofErr w:type="spellEnd"/>
-      <w:r>
-        <w:rPr>
-          <w:rFonts w:ascii="Roboto" w:eastAsia="Roboto" w:hAnsi="Roboto" w:cs="Roboto"/>
-        </w:rPr>
-        <w:t>/schedule/web</w:t>
+        <w:t>/drsandychung/schedule/web</w:t>
       </w:r>
     </w:p>
     <w:p>
@@ -3407,6 +3220,29 @@
       <w:szCs w:val="30"/>
     </w:rPr>
   </w:style>
+  <w:style w:type="character" w:styleId="Hyperlink">
+    <w:name w:val="Hyperlink"/>
+    <w:basedOn w:val="DefaultParagraphFont"/>
+    <w:uiPriority w:val="99"/>
+    <w:unhideWhenUsed/>
+    <w:rsid w:val="00024C88"/>
+    <w:rPr>
+      <w:color w:val="0000FF" w:themeColor="hyperlink"/>
+      <w:u w:val="single"/>
+    </w:rPr>
+  </w:style>
+  <w:style w:type="character" w:styleId="UnresolvedMention">
+    <w:name w:val="Unresolved Mention"/>
+    <w:basedOn w:val="DefaultParagraphFont"/>
+    <w:uiPriority w:val="99"/>
+    <w:semiHidden/>
+    <w:unhideWhenUsed/>
+    <w:rsid w:val="00024C88"/>
+    <w:rPr>
+      <w:color w:val="605E5C"/>
+      <w:shd w:val="clear" w:color="auto" w:fill="E1DFDD"/>
+    </w:rPr>
+  </w:style>
 </w:styles>
 </file>
 

</xml_diff>

<commit_message>
Moved to new database
</commit_message>
<xml_diff>
--- a/Scheduler - Config Notes.docx
+++ b/Scheduler - Config Notes.docx
@@ -189,11 +189,68 @@
         <w:tabs>
           <w:tab w:val="left" w:pos="630"/>
         </w:tabs>
+        <w:ind w:left="360"/>
+        <w:rPr>
+          <w:rFonts w:ascii="Roboto Medium" w:eastAsia="Roboto Medium" w:hAnsi="Roboto Medium" w:cs="Roboto Medium"/>
+        </w:rPr>
+      </w:pPr>
+    </w:p>
+    <w:p>
+      <w:pPr>
+        <w:tabs>
+          <w:tab w:val="left" w:pos="630"/>
+        </w:tabs>
+        <w:ind w:left="360"/>
+        <w:rPr>
+          <w:rFonts w:ascii="Roboto Medium" w:eastAsia="Roboto Medium" w:hAnsi="Roboto Medium" w:cs="Roboto Medium"/>
+        </w:rPr>
+      </w:pPr>
+      <w:r>
+        <w:rPr>
+          <w:rFonts w:ascii="Consolas" w:eastAsia="Consolas" w:hAnsi="Consolas" w:cs="Consolas"/>
+        </w:rPr>
+        <w:t>cloud_sql_proxy.exe -instances="</w:t>
+      </w:r>
+      <w:r>
+        <w:rPr>
+          <w:rFonts w:ascii="Consolas" w:eastAsia="Consolas" w:hAnsi="Consolas" w:cs="Consolas"/>
+        </w:rPr>
+        <w:t>scheduler2020:us-east1:scheduler-dev</w:t>
+      </w:r>
+      <w:r>
+        <w:rPr>
+          <w:rFonts w:ascii="Consolas" w:eastAsia="Consolas" w:hAnsi="Consolas" w:cs="Consolas"/>
+        </w:rPr>
+        <w:t>"=tcp:3306</w:t>
+      </w:r>
+    </w:p>
+    <w:p>
+      <w:pPr>
+        <w:tabs>
+          <w:tab w:val="left" w:pos="630"/>
+        </w:tabs>
         <w:ind w:left="360" w:right="-720"/>
         <w:rPr>
           <w:rFonts w:ascii="Consolas" w:eastAsia="Consolas" w:hAnsi="Consolas" w:cs="Consolas"/>
         </w:rPr>
       </w:pPr>
+    </w:p>
+    <w:p>
+      <w:pPr>
+        <w:tabs>
+          <w:tab w:val="left" w:pos="630"/>
+        </w:tabs>
+        <w:ind w:left="360" w:right="-720"/>
+        <w:rPr>
+          <w:rFonts w:ascii="Consolas" w:eastAsia="Consolas" w:hAnsi="Consolas" w:cs="Consolas"/>
+        </w:rPr>
+      </w:pPr>
+      <w:r>
+        <w:rPr>
+          <w:rFonts w:ascii="Consolas" w:eastAsia="Consolas" w:hAnsi="Consolas" w:cs="Consolas"/>
+        </w:rPr>
+        <w:t xml:space="preserve">(old) </w:t>
+      </w:r>
       <w:r>
         <w:rPr>
           <w:rFonts w:ascii="Consolas" w:eastAsia="Consolas" w:hAnsi="Consolas" w:cs="Consolas"/>
@@ -248,8 +305,16 @@
         <w:rPr>
           <w:rFonts w:ascii="Consolas" w:eastAsia="Consolas" w:hAnsi="Consolas" w:cs="Consolas"/>
         </w:rPr>
-        <w:t>python manage.py runserver</w:t>
-      </w:r>
+        <w:t xml:space="preserve">python manage.py </w:t>
+      </w:r>
+      <w:proofErr w:type="spellStart"/>
+      <w:r>
+        <w:rPr>
+          <w:rFonts w:ascii="Consolas" w:eastAsia="Consolas" w:hAnsi="Consolas" w:cs="Consolas"/>
+        </w:rPr>
+        <w:t>runserver</w:t>
+      </w:r>
+      <w:proofErr w:type="spellEnd"/>
     </w:p>
     <w:p>
       <w:pPr>
@@ -287,8 +352,16 @@
         <w:rPr>
           <w:rFonts w:ascii="Consolas" w:eastAsia="Consolas" w:hAnsi="Consolas" w:cs="Consolas"/>
         </w:rPr>
-        <w:t>python manage.py makemigrations</w:t>
-      </w:r>
+        <w:t xml:space="preserve">python manage.py </w:t>
+      </w:r>
+      <w:proofErr w:type="spellStart"/>
+      <w:r>
+        <w:rPr>
+          <w:rFonts w:ascii="Consolas" w:eastAsia="Consolas" w:hAnsi="Consolas" w:cs="Consolas"/>
+        </w:rPr>
+        <w:t>makemigrations</w:t>
+      </w:r>
+      <w:proofErr w:type="spellEnd"/>
     </w:p>
     <w:p>
       <w:pPr>
@@ -302,7 +375,27 @@
         <w:rPr>
           <w:rFonts w:ascii="Consolas" w:eastAsia="Consolas" w:hAnsi="Consolas" w:cs="Consolas"/>
         </w:rPr>
-        <w:t>python manage.py makemigrations scheduler</w:t>
+        <w:t xml:space="preserve">python manage.py </w:t>
+      </w:r>
+      <w:proofErr w:type="spellStart"/>
+      <w:r>
+        <w:rPr>
+          <w:rFonts w:ascii="Consolas" w:eastAsia="Consolas" w:hAnsi="Consolas" w:cs="Consolas"/>
+        </w:rPr>
+        <w:t>makemigrations</w:t>
+      </w:r>
+      <w:proofErr w:type="spellEnd"/>
+      <w:r>
+        <w:rPr>
+          <w:rFonts w:ascii="Consolas" w:eastAsia="Consolas" w:hAnsi="Consolas" w:cs="Consolas"/>
+        </w:rPr>
+        <w:t xml:space="preserve"> </w:t>
+      </w:r>
+      <w:r>
+        <w:rPr>
+          <w:rFonts w:ascii="Consolas" w:eastAsia="Consolas" w:hAnsi="Consolas" w:cs="Consolas"/>
+        </w:rPr>
+        <w:t>[app name] (to just do one app)</w:t>
       </w:r>
     </w:p>
     <w:p>
@@ -362,8 +455,16 @@
         <w:rPr>
           <w:rFonts w:ascii="Consolas" w:eastAsia="Consolas" w:hAnsi="Consolas" w:cs="Consolas"/>
         </w:rPr>
-        <w:t>python manage.py collectstatic</w:t>
-      </w:r>
+        <w:t xml:space="preserve">python manage.py </w:t>
+      </w:r>
+      <w:proofErr w:type="spellStart"/>
+      <w:r>
+        <w:rPr>
+          <w:rFonts w:ascii="Consolas" w:eastAsia="Consolas" w:hAnsi="Consolas" w:cs="Consolas"/>
+        </w:rPr>
+        <w:t>collectstatic</w:t>
+      </w:r>
+      <w:proofErr w:type="spellEnd"/>
     </w:p>
     <w:p>
       <w:pPr>
@@ -459,11 +560,50 @@
         </w:rPr>
         <w:tab/>
       </w:r>
-      <w:r>
-        <w:rPr>
-          <w:rFonts w:ascii="Consolas" w:eastAsia="Consolas" w:hAnsi="Consolas" w:cs="Consolas"/>
-        </w:rPr>
-        <w:t>gcloud config set project scheduler-2020-06</w:t>
+      <w:proofErr w:type="spellStart"/>
+      <w:r>
+        <w:rPr>
+          <w:rFonts w:ascii="Consolas" w:eastAsia="Consolas" w:hAnsi="Consolas" w:cs="Consolas"/>
+        </w:rPr>
+        <w:t>gcloud</w:t>
+      </w:r>
+      <w:proofErr w:type="spellEnd"/>
+      <w:r>
+        <w:rPr>
+          <w:rFonts w:ascii="Consolas" w:eastAsia="Consolas" w:hAnsi="Consolas" w:cs="Consolas"/>
+        </w:rPr>
+        <w:t xml:space="preserve"> config set project scheduler2020</w:t>
+      </w:r>
+    </w:p>
+    <w:p>
+      <w:pPr>
+        <w:tabs>
+          <w:tab w:val="left" w:pos="360"/>
+        </w:tabs>
+        <w:rPr>
+          <w:rFonts w:ascii="Consolas" w:eastAsia="Consolas" w:hAnsi="Consolas" w:cs="Consolas"/>
+        </w:rPr>
+      </w:pPr>
+      <w:r>
+        <w:rPr>
+          <w:rFonts w:ascii="Consolas" w:eastAsia="Consolas" w:hAnsi="Consolas" w:cs="Consolas"/>
+        </w:rPr>
+        <w:tab/>
+        <w:t xml:space="preserve">(old) </w:t>
+      </w:r>
+      <w:proofErr w:type="spellStart"/>
+      <w:r>
+        <w:rPr>
+          <w:rFonts w:ascii="Consolas" w:eastAsia="Consolas" w:hAnsi="Consolas" w:cs="Consolas"/>
+        </w:rPr>
+        <w:t>gcloud</w:t>
+      </w:r>
+      <w:proofErr w:type="spellEnd"/>
+      <w:r>
+        <w:rPr>
+          <w:rFonts w:ascii="Consolas" w:eastAsia="Consolas" w:hAnsi="Consolas" w:cs="Consolas"/>
+        </w:rPr>
+        <w:t xml:space="preserve"> config set project scheduler-2020-06</w:t>
       </w:r>
     </w:p>
     <w:p>
@@ -514,11 +654,19 @@
         </w:rPr>
         <w:tab/>
       </w:r>
-      <w:r>
-        <w:rPr>
-          <w:rFonts w:ascii="Consolas" w:eastAsia="Consolas" w:hAnsi="Consolas" w:cs="Consolas"/>
-        </w:rPr>
-        <w:t>gcloud app deploy</w:t>
+      <w:proofErr w:type="spellStart"/>
+      <w:r>
+        <w:rPr>
+          <w:rFonts w:ascii="Consolas" w:eastAsia="Consolas" w:hAnsi="Consolas" w:cs="Consolas"/>
+        </w:rPr>
+        <w:t>gcloud</w:t>
+      </w:r>
+      <w:proofErr w:type="spellEnd"/>
+      <w:r>
+        <w:rPr>
+          <w:rFonts w:ascii="Consolas" w:eastAsia="Consolas" w:hAnsi="Consolas" w:cs="Consolas"/>
+        </w:rPr>
+        <w:t xml:space="preserve"> app deploy</w:t>
       </w:r>
     </w:p>
     <w:p>
@@ -1031,8 +1179,16 @@
         <w:rPr>
           <w:rFonts w:ascii="Consolas" w:eastAsia="Consolas" w:hAnsi="Consolas" w:cs="Consolas"/>
         </w:rPr>
-        <w:t>pip install pymysql</w:t>
-      </w:r>
+        <w:t xml:space="preserve">pip install </w:t>
+      </w:r>
+      <w:proofErr w:type="spellStart"/>
+      <w:r>
+        <w:rPr>
+          <w:rFonts w:ascii="Consolas" w:eastAsia="Consolas" w:hAnsi="Consolas" w:cs="Consolas"/>
+        </w:rPr>
+        <w:t>pymysql</w:t>
+      </w:r>
+      <w:proofErr w:type="spellEnd"/>
     </w:p>
     <w:p>
       <w:pPr>
@@ -1052,8 +1208,16 @@
         <w:rPr>
           <w:rFonts w:ascii="Consolas" w:eastAsia="Consolas" w:hAnsi="Consolas" w:cs="Consolas"/>
         </w:rPr>
-        <w:t>pip install virtualenv</w:t>
-      </w:r>
+        <w:t xml:space="preserve">pip install </w:t>
+      </w:r>
+      <w:proofErr w:type="spellStart"/>
+      <w:r>
+        <w:rPr>
+          <w:rFonts w:ascii="Consolas" w:eastAsia="Consolas" w:hAnsi="Consolas" w:cs="Consolas"/>
+        </w:rPr>
+        <w:t>virtualenv</w:t>
+      </w:r>
+      <w:proofErr w:type="spellEnd"/>
     </w:p>
     <w:p>
       <w:pPr>
@@ -1132,7 +1296,21 @@
         <w:rPr>
           <w:rFonts w:ascii="Roboto" w:eastAsia="Roboto" w:hAnsi="Roboto" w:cs="Roboto"/>
         </w:rPr>
-        <w:t>Enable GCP Cloud SQL and Download GCloud Proxy</w:t>
+        <w:t xml:space="preserve">Enable GCP Cloud SQL and Download </w:t>
+      </w:r>
+      <w:proofErr w:type="spellStart"/>
+      <w:r>
+        <w:rPr>
+          <w:rFonts w:ascii="Roboto" w:eastAsia="Roboto" w:hAnsi="Roboto" w:cs="Roboto"/>
+        </w:rPr>
+        <w:t>GCloud</w:t>
+      </w:r>
+      <w:proofErr w:type="spellEnd"/>
+      <w:r>
+        <w:rPr>
+          <w:rFonts w:ascii="Roboto" w:eastAsia="Roboto" w:hAnsi="Roboto" w:cs="Roboto"/>
+        </w:rPr>
+        <w:t xml:space="preserve"> Proxy</w:t>
       </w:r>
     </w:p>
     <w:p>
@@ -1153,7 +1331,7 @@
         <w:rPr>
           <w:rFonts w:ascii="Roboto" w:eastAsia="Roboto" w:hAnsi="Roboto" w:cs="Roboto"/>
         </w:rPr>
-        <w:t>(optional) Install MySQL</w:t>
+        <w:t>Create Database Instance on Cloud SQL</w:t>
       </w:r>
     </w:p>
     <w:p>
@@ -1174,6 +1352,83 @@
         <w:rPr>
           <w:rFonts w:ascii="Roboto" w:eastAsia="Roboto" w:hAnsi="Roboto" w:cs="Roboto"/>
         </w:rPr>
+        <w:t>Add “</w:t>
+      </w:r>
+      <w:proofErr w:type="spellStart"/>
+      <w:r>
+        <w:rPr>
+          <w:rFonts w:ascii="Roboto" w:eastAsia="Roboto" w:hAnsi="Roboto" w:cs="Roboto"/>
+        </w:rPr>
+        <w:t>django</w:t>
+      </w:r>
+      <w:proofErr w:type="spellEnd"/>
+      <w:r>
+        <w:rPr>
+          <w:rFonts w:ascii="Roboto" w:eastAsia="Roboto" w:hAnsi="Roboto" w:cs="Roboto"/>
+        </w:rPr>
+        <w:t>” user</w:t>
+      </w:r>
+    </w:p>
+    <w:p>
+      <w:pPr>
+        <w:numPr>
+          <w:ilvl w:val="1"/>
+          <w:numId w:val="1"/>
+        </w:numPr>
+        <w:tabs>
+          <w:tab w:val="left" w:pos="720"/>
+          <w:tab w:val="left" w:pos="360"/>
+        </w:tabs>
+        <w:rPr>
+          <w:rFonts w:ascii="Roboto" w:eastAsia="Roboto" w:hAnsi="Roboto" w:cs="Roboto"/>
+        </w:rPr>
+      </w:pPr>
+      <w:r>
+        <w:rPr>
+          <w:rFonts w:ascii="Roboto" w:eastAsia="Roboto" w:hAnsi="Roboto" w:cs="Roboto"/>
+        </w:rPr>
+        <w:t>Create “scheduler” table</w:t>
+      </w:r>
+    </w:p>
+    <w:p>
+      <w:pPr>
+        <w:numPr>
+          <w:ilvl w:val="0"/>
+          <w:numId w:val="1"/>
+        </w:numPr>
+        <w:tabs>
+          <w:tab w:val="left" w:pos="720"/>
+          <w:tab w:val="left" w:pos="360"/>
+        </w:tabs>
+        <w:rPr>
+          <w:rFonts w:ascii="Roboto" w:eastAsia="Roboto" w:hAnsi="Roboto" w:cs="Roboto"/>
+        </w:rPr>
+      </w:pPr>
+      <w:r>
+        <w:rPr>
+          <w:rFonts w:ascii="Roboto" w:eastAsia="Roboto" w:hAnsi="Roboto" w:cs="Roboto"/>
+        </w:rPr>
+        <w:t>(optional) Install MySQL</w:t>
+      </w:r>
+    </w:p>
+    <w:p>
+      <w:pPr>
+        <w:numPr>
+          <w:ilvl w:val="1"/>
+          <w:numId w:val="1"/>
+        </w:numPr>
+        <w:tabs>
+          <w:tab w:val="left" w:pos="720"/>
+          <w:tab w:val="left" w:pos="360"/>
+        </w:tabs>
+        <w:rPr>
+          <w:rFonts w:ascii="Roboto" w:eastAsia="Roboto" w:hAnsi="Roboto" w:cs="Roboto"/>
+        </w:rPr>
+      </w:pPr>
+      <w:r>
+        <w:rPr>
+          <w:rFonts w:ascii="Roboto" w:eastAsia="Roboto" w:hAnsi="Roboto" w:cs="Roboto"/>
+        </w:rPr>
         <w:t>MySQL Community Edition and MySQL Workbench for local use</w:t>
       </w:r>
     </w:p>
@@ -1203,16 +1458,264 @@
     </w:p>
     <w:p>
       <w:pPr>
-        <w:rPr>
-          <w:rFonts w:ascii="Roboto Medium" w:eastAsia="Roboto Medium" w:hAnsi="Roboto Medium" w:cs="Roboto Medium"/>
+        <w:tabs>
+          <w:tab w:val="left" w:pos="1170"/>
+          <w:tab w:val="left" w:pos="630"/>
+        </w:tabs>
+        <w:rPr>
+          <w:rFonts w:ascii="Roboto" w:eastAsia="Roboto" w:hAnsi="Roboto" w:cs="Roboto"/>
+          <w:color w:val="CC4125"/>
+        </w:rPr>
+      </w:pPr>
+      <w:r>
+        <w:rPr>
+          <w:rFonts w:ascii="Roboto Medium" w:eastAsia="Roboto Medium" w:hAnsi="Roboto Medium" w:cs="Roboto Medium"/>
+          <w:color w:val="CC4125"/>
+        </w:rPr>
+        <w:t>Google Cloud SDK</w:t>
+      </w:r>
+    </w:p>
+    <w:p>
+      <w:pPr>
+        <w:rPr>
+          <w:rFonts w:ascii="Roboto" w:eastAsia="Roboto" w:hAnsi="Roboto" w:cs="Roboto"/>
           <w:color w:val="A61C00"/>
         </w:rPr>
       </w:pPr>
-      <w:r>
+    </w:p>
+    <w:p>
+      <w:pPr>
+        <w:tabs>
+          <w:tab w:val="left" w:pos="1170"/>
+          <w:tab w:val="left" w:pos="630"/>
+        </w:tabs>
+        <w:ind w:left="360"/>
+        <w:rPr>
+          <w:rFonts w:ascii="Roboto" w:eastAsia="Roboto" w:hAnsi="Roboto" w:cs="Roboto"/>
+        </w:rPr>
+      </w:pPr>
+      <w:r>
+        <w:rPr>
+          <w:rFonts w:ascii="Roboto" w:eastAsia="Roboto" w:hAnsi="Roboto" w:cs="Roboto"/>
+        </w:rPr>
+        <w:t xml:space="preserve">Add </w:t>
+      </w:r>
+      <w:r>
+        <w:rPr>
+          <w:rFonts w:ascii="Roboto" w:eastAsia="Roboto" w:hAnsi="Roboto" w:cs="Roboto"/>
+        </w:rPr>
+        <w:t>Users/Owners</w:t>
+      </w:r>
+      <w:r>
+        <w:rPr>
+          <w:rFonts w:ascii="Roboto" w:eastAsia="Roboto" w:hAnsi="Roboto" w:cs="Roboto"/>
+        </w:rPr>
+        <w:t xml:space="preserve"> to Project on GCP</w:t>
+      </w:r>
+      <w:r>
+        <w:rPr>
+          <w:rFonts w:ascii="Roboto" w:eastAsia="Roboto" w:hAnsi="Roboto" w:cs="Roboto"/>
+        </w:rPr>
+        <w:t xml:space="preserve"> (invites must be accepted)</w:t>
+      </w:r>
+    </w:p>
+    <w:p>
+      <w:pPr>
+        <w:tabs>
+          <w:tab w:val="left" w:pos="1170"/>
+          <w:tab w:val="left" w:pos="630"/>
+        </w:tabs>
+        <w:ind w:left="360"/>
+        <w:rPr>
+          <w:rFonts w:ascii="Roboto" w:eastAsia="Roboto" w:hAnsi="Roboto" w:cs="Roboto"/>
+        </w:rPr>
+      </w:pPr>
+    </w:p>
+    <w:p>
+      <w:pPr>
+        <w:numPr>
+          <w:ilvl w:val="0"/>
+          <w:numId w:val="4"/>
+        </w:numPr>
+        <w:tabs>
+          <w:tab w:val="left" w:pos="1170"/>
+          <w:tab w:val="left" w:pos="630"/>
+        </w:tabs>
+        <w:rPr>
+          <w:rFonts w:ascii="Roboto" w:eastAsia="Roboto" w:hAnsi="Roboto" w:cs="Roboto"/>
+        </w:rPr>
+      </w:pPr>
+      <w:proofErr w:type="spellStart"/>
+      <w:r>
+        <w:rPr>
+          <w:rFonts w:ascii="Consolas" w:eastAsia="Consolas" w:hAnsi="Consolas" w:cs="Consolas"/>
+        </w:rPr>
+        <w:t>glcoud</w:t>
+      </w:r>
+      <w:proofErr w:type="spellEnd"/>
+      <w:r>
+        <w:rPr>
+          <w:rFonts w:ascii="Consolas" w:eastAsia="Consolas" w:hAnsi="Consolas" w:cs="Consolas"/>
+        </w:rPr>
+        <w:t xml:space="preserve"> </w:t>
+      </w:r>
+      <w:proofErr w:type="spellStart"/>
+      <w:r>
+        <w:rPr>
+          <w:rFonts w:ascii="Consolas" w:eastAsia="Consolas" w:hAnsi="Consolas" w:cs="Consolas"/>
+        </w:rPr>
+        <w:t>init</w:t>
+      </w:r>
+      <w:proofErr w:type="spellEnd"/>
+    </w:p>
+    <w:p>
+      <w:pPr>
+        <w:numPr>
+          <w:ilvl w:val="0"/>
+          <w:numId w:val="4"/>
+        </w:numPr>
+        <w:tabs>
+          <w:tab w:val="left" w:pos="1170"/>
+          <w:tab w:val="left" w:pos="630"/>
+        </w:tabs>
+        <w:rPr>
+          <w:rFonts w:ascii="Roboto" w:eastAsia="Roboto" w:hAnsi="Roboto" w:cs="Roboto"/>
+        </w:rPr>
+      </w:pPr>
+      <w:proofErr w:type="spellStart"/>
+      <w:r>
+        <w:rPr>
+          <w:rFonts w:ascii="Consolas" w:eastAsia="Consolas" w:hAnsi="Consolas" w:cs="Consolas"/>
+        </w:rPr>
+        <w:t>g</w:t>
+      </w:r>
+      <w:r>
+        <w:rPr>
+          <w:rFonts w:ascii="Consolas" w:eastAsia="Consolas" w:hAnsi="Consolas" w:cs="Consolas"/>
+        </w:rPr>
+        <w:t>cloud</w:t>
+      </w:r>
+      <w:proofErr w:type="spellEnd"/>
+      <w:r>
+        <w:rPr>
+          <w:rFonts w:ascii="Consolas" w:eastAsia="Consolas" w:hAnsi="Consolas" w:cs="Consolas"/>
+        </w:rPr>
+        <w:t xml:space="preserve"> auth application-default login</w:t>
+      </w:r>
+    </w:p>
+    <w:p>
+      <w:pPr>
+        <w:numPr>
+          <w:ilvl w:val="0"/>
+          <w:numId w:val="4"/>
+        </w:numPr>
+        <w:tabs>
+          <w:tab w:val="left" w:pos="1170"/>
+          <w:tab w:val="left" w:pos="630"/>
+        </w:tabs>
+        <w:rPr>
+          <w:rFonts w:ascii="Roboto" w:eastAsia="Roboto" w:hAnsi="Roboto" w:cs="Roboto"/>
+        </w:rPr>
+      </w:pPr>
+      <w:proofErr w:type="spellStart"/>
+      <w:r>
+        <w:rPr>
+          <w:rFonts w:ascii="Consolas" w:eastAsia="Consolas" w:hAnsi="Consolas" w:cs="Consolas"/>
+        </w:rPr>
+        <w:t>gcloud</w:t>
+      </w:r>
+      <w:proofErr w:type="spellEnd"/>
+      <w:r>
+        <w:rPr>
+          <w:rFonts w:ascii="Consolas" w:eastAsia="Consolas" w:hAnsi="Consolas" w:cs="Consolas"/>
+        </w:rPr>
+        <w:t xml:space="preserve"> c</w:t>
+      </w:r>
+      <w:r>
+        <w:rPr>
+          <w:rFonts w:ascii="Consolas" w:eastAsia="Consolas" w:hAnsi="Consolas" w:cs="Consolas"/>
+        </w:rPr>
+        <w:t>onfig set project scheduler2020</w:t>
+      </w:r>
+    </w:p>
+    <w:p>
+      <w:pPr>
+        <w:numPr>
+          <w:ilvl w:val="0"/>
+          <w:numId w:val="4"/>
+        </w:numPr>
+        <w:tabs>
+          <w:tab w:val="left" w:pos="1170"/>
+          <w:tab w:val="left" w:pos="630"/>
+        </w:tabs>
+        <w:rPr>
+          <w:rFonts w:ascii="Roboto" w:eastAsia="Roboto" w:hAnsi="Roboto" w:cs="Roboto"/>
+        </w:rPr>
+      </w:pPr>
+      <w:proofErr w:type="spellStart"/>
+      <w:r>
+        <w:rPr>
+          <w:rFonts w:ascii="Consolas" w:eastAsia="Consolas" w:hAnsi="Consolas" w:cs="Consolas"/>
+        </w:rPr>
+        <w:t>gcloud</w:t>
+      </w:r>
+      <w:proofErr w:type="spellEnd"/>
+      <w:r>
+        <w:rPr>
+          <w:rFonts w:ascii="Consolas" w:eastAsia="Consolas" w:hAnsi="Consolas" w:cs="Consolas"/>
+        </w:rPr>
+        <w:t xml:space="preserve"> </w:t>
+      </w:r>
+      <w:r>
+        <w:rPr>
+          <w:rFonts w:ascii="Consolas" w:eastAsia="Consolas" w:hAnsi="Consolas" w:cs="Consolas"/>
+        </w:rPr>
+        <w:t xml:space="preserve">services enable </w:t>
+      </w:r>
+      <w:proofErr w:type="spellStart"/>
+      <w:r>
+        <w:rPr>
+          <w:rFonts w:ascii="Consolas" w:eastAsia="Consolas" w:hAnsi="Consolas" w:cs="Consolas"/>
+        </w:rPr>
+        <w:t>sqladmin</w:t>
+      </w:r>
+      <w:proofErr w:type="spellEnd"/>
+    </w:p>
+    <w:p>
+      <w:pPr>
+        <w:tabs>
+          <w:tab w:val="left" w:pos="1170"/>
+          <w:tab w:val="left" w:pos="630"/>
+        </w:tabs>
+        <w:rPr>
+          <w:rFonts w:ascii="Consolas" w:eastAsia="Consolas" w:hAnsi="Consolas" w:cs="Consolas"/>
+        </w:rPr>
+      </w:pPr>
+    </w:p>
+    <w:p>
+      <w:pPr>
+        <w:tabs>
+          <w:tab w:val="left" w:pos="1170"/>
+          <w:tab w:val="left" w:pos="630"/>
+        </w:tabs>
+        <w:rPr>
+          <w:rFonts w:ascii="Roboto Medium" w:eastAsia="Roboto Medium" w:hAnsi="Roboto Medium" w:cs="Roboto Medium"/>
+          <w:color w:val="9900FF"/>
+        </w:rPr>
+      </w:pPr>
+    </w:p>
+    <w:p>
+      <w:pPr>
         <w:rPr>
           <w:rFonts w:ascii="Roboto Medium" w:eastAsia="Roboto Medium" w:hAnsi="Roboto Medium" w:cs="Roboto Medium"/>
           <w:color w:val="A61C00"/>
         </w:rPr>
+      </w:pPr>
+      <w:r>
+        <w:rPr>
+          <w:rFonts w:ascii="Roboto Medium" w:eastAsia="Roboto Medium" w:hAnsi="Roboto Medium" w:cs="Roboto Medium"/>
+          <w:color w:val="A61C00"/>
+        </w:rPr>
         <w:t>Running Django</w:t>
       </w:r>
     </w:p>
@@ -1265,11 +1768,20 @@
           <w:rFonts w:ascii="Consolas" w:eastAsia="Consolas" w:hAnsi="Consolas" w:cs="Consolas"/>
         </w:rPr>
       </w:pPr>
-      <w:r>
-        <w:rPr>
-          <w:rFonts w:ascii="Consolas" w:eastAsia="Consolas" w:hAnsi="Consolas" w:cs="Consolas"/>
-        </w:rPr>
-        <w:t>virtualenv env</w:t>
+      <w:proofErr w:type="spellStart"/>
+      <w:r>
+        <w:rPr>
+          <w:rFonts w:ascii="Consolas" w:eastAsia="Consolas" w:hAnsi="Consolas" w:cs="Consolas"/>
+        </w:rPr>
+        <w:lastRenderedPageBreak/>
+        <w:t>virtualenv</w:t>
+      </w:r>
+      <w:proofErr w:type="spellEnd"/>
+      <w:r>
+        <w:rPr>
+          <w:rFonts w:ascii="Consolas" w:eastAsia="Consolas" w:hAnsi="Consolas" w:cs="Consolas"/>
+        </w:rPr>
+        <w:t xml:space="preserve"> env</w:t>
       </w:r>
     </w:p>
     <w:p>
@@ -1355,11 +1867,19 @@
           <w:rFonts w:ascii="Consolas" w:eastAsia="Consolas" w:hAnsi="Consolas" w:cs="Consolas"/>
         </w:rPr>
       </w:pPr>
-      <w:r>
-        <w:rPr>
-          <w:rFonts w:ascii="Consolas" w:eastAsia="Consolas" w:hAnsi="Consolas" w:cs="Consolas"/>
-        </w:rPr>
-        <w:t>virtualenv env</w:t>
+      <w:proofErr w:type="spellStart"/>
+      <w:r>
+        <w:rPr>
+          <w:rFonts w:ascii="Consolas" w:eastAsia="Consolas" w:hAnsi="Consolas" w:cs="Consolas"/>
+        </w:rPr>
+        <w:t>virtualenv</w:t>
+      </w:r>
+      <w:proofErr w:type="spellEnd"/>
+      <w:r>
+        <w:rPr>
+          <w:rFonts w:ascii="Consolas" w:eastAsia="Consolas" w:hAnsi="Consolas" w:cs="Consolas"/>
+        </w:rPr>
+        <w:t xml:space="preserve"> env</w:t>
       </w:r>
     </w:p>
     <w:p>
@@ -1463,23 +1983,15 @@
     </w:p>
     <w:p>
       <w:pPr>
+        <w:rPr>
+          <w:rFonts w:ascii="Roboto" w:eastAsia="Roboto" w:hAnsi="Roboto" w:cs="Roboto"/>
+        </w:rPr>
+      </w:pPr>
+    </w:p>
+    <w:p>
+      <w:pPr>
         <w:ind w:firstLine="270"/>
         <w:rPr>
-          <w:rFonts w:ascii="Roboto" w:eastAsia="Roboto" w:hAnsi="Roboto" w:cs="Roboto"/>
-        </w:rPr>
-      </w:pPr>
-      <w:r>
-        <w:rPr>
-          <w:rFonts w:ascii="Roboto" w:eastAsia="Roboto" w:hAnsi="Roboto" w:cs="Roboto"/>
-        </w:rPr>
-        <w:lastRenderedPageBreak/>
-        <w:t xml:space="preserve"> </w:t>
-      </w:r>
-    </w:p>
-    <w:p>
-      <w:pPr>
-        <w:ind w:firstLine="270"/>
-        <w:rPr>
           <w:rFonts w:ascii="Consolas" w:eastAsia="Consolas" w:hAnsi="Consolas" w:cs="Consolas"/>
         </w:rPr>
       </w:pPr>
@@ -1495,12 +2007,14 @@
         </w:rPr>
         <w:tab/>
       </w:r>
+      <w:proofErr w:type="spellStart"/>
       <w:r>
         <w:rPr>
           <w:rFonts w:ascii="Consolas" w:eastAsia="Consolas" w:hAnsi="Consolas" w:cs="Consolas"/>
         </w:rPr>
         <w:t>david</w:t>
       </w:r>
+      <w:proofErr w:type="spellEnd"/>
     </w:p>
     <w:p>
       <w:pPr>
@@ -1746,6 +2260,290 @@
           <w:rFonts w:ascii="Roboto Medium" w:eastAsia="Roboto Medium" w:hAnsi="Roboto Medium" w:cs="Roboto Medium"/>
           <w:color w:val="CC4125"/>
         </w:rPr>
+        <w:t>Google Cloud Platform</w:t>
+      </w:r>
+    </w:p>
+    <w:p>
+      <w:pPr>
+        <w:rPr>
+          <w:rFonts w:ascii="Roboto" w:eastAsia="Roboto" w:hAnsi="Roboto" w:cs="Roboto"/>
+        </w:rPr>
+      </w:pPr>
+    </w:p>
+    <w:p>
+      <w:pPr>
+        <w:ind w:firstLine="270"/>
+        <w:rPr>
+          <w:rFonts w:ascii="Roboto" w:eastAsia="Roboto" w:hAnsi="Roboto" w:cs="Roboto"/>
+          <w:b/>
+        </w:rPr>
+      </w:pPr>
+      <w:r>
+        <w:rPr>
+          <w:rFonts w:ascii="Roboto" w:eastAsia="Roboto" w:hAnsi="Roboto" w:cs="Roboto"/>
+        </w:rPr>
+        <w:t xml:space="preserve">Project ID </w:t>
+      </w:r>
+      <w:r>
+        <w:rPr>
+          <w:rFonts w:ascii="Roboto" w:eastAsia="Roboto" w:hAnsi="Roboto" w:cs="Roboto"/>
+        </w:rPr>
+        <w:tab/>
+      </w:r>
+      <w:r>
+        <w:rPr>
+          <w:rFonts w:ascii="Roboto" w:eastAsia="Roboto" w:hAnsi="Roboto" w:cs="Roboto"/>
+        </w:rPr>
+        <w:tab/>
+      </w:r>
+      <w:r>
+        <w:rPr>
+          <w:rFonts w:ascii="Roboto" w:eastAsia="Roboto" w:hAnsi="Roboto" w:cs="Roboto"/>
+          <w:b/>
+        </w:rPr>
+        <w:t>scheduler</w:t>
+      </w:r>
+      <w:r>
+        <w:rPr>
+          <w:rFonts w:ascii="Roboto" w:eastAsia="Roboto" w:hAnsi="Roboto" w:cs="Roboto"/>
+          <w:b/>
+        </w:rPr>
+        <w:t>2020</w:t>
+      </w:r>
+    </w:p>
+    <w:p>
+      <w:pPr>
+        <w:ind w:firstLine="270"/>
+        <w:rPr>
+          <w:rFonts w:ascii="Roboto" w:eastAsia="Roboto" w:hAnsi="Roboto" w:cs="Roboto"/>
+          <w:b/>
+        </w:rPr>
+      </w:pPr>
+    </w:p>
+    <w:p>
+      <w:pPr>
+        <w:ind w:firstLine="270"/>
+        <w:rPr>
+          <w:rFonts w:ascii="Roboto" w:eastAsia="Roboto" w:hAnsi="Roboto" w:cs="Roboto"/>
+          <w:b/>
+        </w:rPr>
+      </w:pPr>
+      <w:r>
+        <w:t>Setup Guide</w:t>
+      </w:r>
+      <w:r>
+        <w:tab/>
+      </w:r>
+      <w:hyperlink r:id="rId11" w:history="1">
+        <w:r>
+          <w:rPr>
+            <w:rStyle w:val="Hyperlink"/>
+          </w:rPr>
+          <w:t>https://cloud.google.com/python/django/appengine</w:t>
+        </w:r>
+      </w:hyperlink>
+    </w:p>
+    <w:p>
+      <w:pPr>
+        <w:tabs>
+          <w:tab w:val="left" w:pos="1170"/>
+          <w:tab w:val="left" w:pos="630"/>
+        </w:tabs>
+        <w:rPr>
+          <w:rFonts w:ascii="Roboto Medium" w:eastAsia="Roboto Medium" w:hAnsi="Roboto Medium" w:cs="Roboto Medium"/>
+          <w:color w:val="CC4125"/>
+        </w:rPr>
+      </w:pPr>
+    </w:p>
+    <w:p>
+      <w:pPr>
+        <w:tabs>
+          <w:tab w:val="left" w:pos="1170"/>
+          <w:tab w:val="left" w:pos="630"/>
+        </w:tabs>
+        <w:rPr>
+          <w:rFonts w:ascii="Roboto Medium" w:eastAsia="Roboto Medium" w:hAnsi="Roboto Medium" w:cs="Roboto Medium"/>
+          <w:color w:val="CC4125"/>
+        </w:rPr>
+      </w:pPr>
+      <w:r>
+        <w:rPr>
+          <w:rFonts w:ascii="Roboto Medium" w:eastAsia="Roboto Medium" w:hAnsi="Roboto Medium" w:cs="Roboto Medium"/>
+          <w:color w:val="CC4125"/>
+        </w:rPr>
+        <w:t>App Engine</w:t>
+      </w:r>
+    </w:p>
+    <w:p>
+      <w:pPr>
+        <w:rPr>
+          <w:rFonts w:ascii="Roboto" w:eastAsia="Roboto" w:hAnsi="Roboto" w:cs="Roboto"/>
+        </w:rPr>
+      </w:pPr>
+    </w:p>
+    <w:p>
+      <w:pPr>
+        <w:ind w:firstLine="270"/>
+        <w:rPr>
+          <w:rFonts w:ascii="Roboto" w:eastAsia="Roboto" w:hAnsi="Roboto" w:cs="Roboto"/>
+          <w:b/>
+        </w:rPr>
+      </w:pPr>
+      <w:r>
+        <w:rPr>
+          <w:rFonts w:ascii="Roboto" w:eastAsia="Roboto" w:hAnsi="Roboto" w:cs="Roboto"/>
+        </w:rPr>
+        <w:t>Instance ID</w:t>
+      </w:r>
+      <w:r>
+        <w:rPr>
+          <w:rFonts w:ascii="Roboto" w:eastAsia="Roboto" w:hAnsi="Roboto" w:cs="Roboto"/>
+        </w:rPr>
+        <w:tab/>
+      </w:r>
+      <w:r>
+        <w:rPr>
+          <w:rFonts w:ascii="Roboto" w:eastAsia="Roboto" w:hAnsi="Roboto" w:cs="Roboto"/>
+        </w:rPr>
+        <w:tab/>
+      </w:r>
+      <w:r>
+        <w:rPr>
+          <w:rFonts w:ascii="Roboto" w:eastAsia="Roboto" w:hAnsi="Roboto" w:cs="Roboto"/>
+          <w:b/>
+        </w:rPr>
+        <w:t>scheduler-dev</w:t>
+      </w:r>
+    </w:p>
+    <w:p>
+      <w:pPr>
+        <w:ind w:firstLine="270"/>
+        <w:rPr>
+          <w:rFonts w:ascii="Roboto" w:eastAsia="Roboto" w:hAnsi="Roboto" w:cs="Roboto"/>
+        </w:rPr>
+      </w:pPr>
+      <w:r>
+        <w:rPr>
+          <w:rFonts w:ascii="Roboto" w:eastAsia="Roboto" w:hAnsi="Roboto" w:cs="Roboto"/>
+        </w:rPr>
+        <w:t>Region</w:t>
+      </w:r>
+      <w:r>
+        <w:rPr>
+          <w:rFonts w:ascii="Consolas" w:eastAsia="Consolas" w:hAnsi="Consolas" w:cs="Consolas"/>
+        </w:rPr>
+        <w:tab/>
+      </w:r>
+      <w:r>
+        <w:rPr>
+          <w:rFonts w:ascii="Consolas" w:eastAsia="Consolas" w:hAnsi="Consolas" w:cs="Consolas"/>
+        </w:rPr>
+        <w:tab/>
+      </w:r>
+      <w:r>
+        <w:rPr>
+          <w:rFonts w:ascii="Roboto" w:eastAsia="Roboto" w:hAnsi="Roboto" w:cs="Roboto"/>
+        </w:rPr>
+        <w:t>us-east1 (South Carolina) (us-east4 N Virginia not eligible for free tier)</w:t>
+      </w:r>
+    </w:p>
+    <w:p>
+      <w:pPr>
+        <w:ind w:firstLine="270"/>
+        <w:rPr>
+          <w:rFonts w:ascii="Roboto" w:eastAsia="Roboto" w:hAnsi="Roboto" w:cs="Roboto"/>
+        </w:rPr>
+      </w:pPr>
+      <w:r>
+        <w:rPr>
+          <w:rFonts w:ascii="Roboto" w:eastAsia="Roboto" w:hAnsi="Roboto" w:cs="Roboto"/>
+        </w:rPr>
+        <w:t>Machine Type</w:t>
+      </w:r>
+      <w:r>
+        <w:rPr>
+          <w:rFonts w:ascii="Consolas" w:eastAsia="Consolas" w:hAnsi="Consolas" w:cs="Consolas"/>
+        </w:rPr>
+        <w:tab/>
+      </w:r>
+      <w:r>
+        <w:rPr>
+          <w:rFonts w:ascii="Roboto" w:eastAsia="Roboto" w:hAnsi="Roboto" w:cs="Roboto"/>
+        </w:rPr>
+        <w:t>db-f1-micro (1 CPU, 614 MB memory, 10GB storage)</w:t>
+      </w:r>
+    </w:p>
+    <w:p>
+      <w:pPr>
+        <w:tabs>
+          <w:tab w:val="left" w:pos="360"/>
+          <w:tab w:val="left" w:pos="2160"/>
+        </w:tabs>
+        <w:ind w:firstLine="270"/>
+        <w:rPr>
+          <w:rFonts w:ascii="Consolas" w:eastAsia="Consolas" w:hAnsi="Consolas" w:cs="Consolas"/>
+        </w:rPr>
+      </w:pPr>
+      <w:r>
+        <w:rPr>
+          <w:rFonts w:ascii="Roboto" w:eastAsia="Roboto" w:hAnsi="Roboto" w:cs="Roboto"/>
+        </w:rPr>
+        <w:t>Connection</w:t>
+      </w:r>
+      <w:r>
+        <w:rPr>
+          <w:rFonts w:ascii="Roboto" w:eastAsia="Roboto" w:hAnsi="Roboto" w:cs="Roboto"/>
+        </w:rPr>
+        <w:tab/>
+      </w:r>
+      <w:r>
+        <w:rPr>
+          <w:rFonts w:ascii="Consolas" w:eastAsia="Consolas" w:hAnsi="Consolas" w:cs="Consolas"/>
+        </w:rPr>
+        <w:t>scheduler</w:t>
+      </w:r>
+    </w:p>
+    <w:p>
+      <w:pPr>
+        <w:tabs>
+          <w:tab w:val="left" w:pos="360"/>
+          <w:tab w:val="left" w:pos="2160"/>
+        </w:tabs>
+        <w:ind w:firstLine="270"/>
+        <w:rPr>
+          <w:rFonts w:ascii="Roboto" w:eastAsia="Roboto" w:hAnsi="Roboto" w:cs="Roboto"/>
+          <w:b/>
+        </w:rPr>
+      </w:pPr>
+    </w:p>
+    <w:p>
+      <w:pPr>
+        <w:tabs>
+          <w:tab w:val="left" w:pos="720"/>
+          <w:tab w:val="left" w:pos="360"/>
+        </w:tabs>
+        <w:rPr>
+          <w:rFonts w:ascii="Roboto" w:eastAsia="Roboto" w:hAnsi="Roboto" w:cs="Roboto"/>
+          <w:b/>
+        </w:rPr>
+      </w:pPr>
+    </w:p>
+    <w:p>
+      <w:pPr>
+        <w:tabs>
+          <w:tab w:val="left" w:pos="1170"/>
+          <w:tab w:val="left" w:pos="630"/>
+        </w:tabs>
+        <w:rPr>
+          <w:rFonts w:ascii="Roboto Medium" w:eastAsia="Roboto Medium" w:hAnsi="Roboto Medium" w:cs="Roboto Medium"/>
+          <w:color w:val="CC4125"/>
+        </w:rPr>
+      </w:pPr>
+      <w:r>
+        <w:rPr>
+          <w:rFonts w:ascii="Roboto Medium" w:eastAsia="Roboto Medium" w:hAnsi="Roboto Medium" w:cs="Roboto Medium"/>
+          <w:color w:val="CC4125"/>
+        </w:rPr>
         <w:t>Databases</w:t>
       </w:r>
     </w:p>
@@ -1905,193 +2703,373 @@
         <w:rPr>
           <w:rFonts w:ascii="Consolas" w:eastAsia="Consolas" w:hAnsi="Consolas" w:cs="Consolas"/>
         </w:rPr>
+        <w:t>scheduler2020:us-east1:scheduler-dev</w:t>
+      </w:r>
+    </w:p>
+    <w:p>
+      <w:pPr>
+        <w:ind w:firstLine="270"/>
+        <w:rPr>
+          <w:rFonts w:ascii="Consolas" w:eastAsia="Consolas" w:hAnsi="Consolas" w:cs="Consolas"/>
+        </w:rPr>
+      </w:pPr>
+    </w:p>
+    <w:p>
+      <w:pPr>
+        <w:ind w:firstLine="270"/>
+        <w:rPr>
+          <w:rFonts w:ascii="Consolas" w:eastAsia="Consolas" w:hAnsi="Consolas" w:cs="Consolas"/>
+        </w:rPr>
+      </w:pPr>
+      <w:r>
+        <w:rPr>
+          <w:rFonts w:ascii="Roboto" w:eastAsia="Roboto" w:hAnsi="Roboto" w:cs="Roboto"/>
+        </w:rPr>
+        <w:t>User name</w:t>
+      </w:r>
+      <w:r>
+        <w:rPr>
+          <w:rFonts w:ascii="Roboto" w:eastAsia="Roboto" w:hAnsi="Roboto" w:cs="Roboto"/>
+        </w:rPr>
+        <w:tab/>
+      </w:r>
+      <w:r>
+        <w:rPr>
+          <w:rFonts w:ascii="Roboto" w:eastAsia="Roboto" w:hAnsi="Roboto" w:cs="Roboto"/>
+        </w:rPr>
+        <w:tab/>
+      </w:r>
+      <w:r>
+        <w:rPr>
+          <w:rFonts w:ascii="Consolas" w:eastAsia="Consolas" w:hAnsi="Consolas" w:cs="Consolas"/>
+        </w:rPr>
+        <w:t>root</w:t>
+      </w:r>
+    </w:p>
+    <w:p>
+      <w:pPr>
+        <w:ind w:firstLine="270"/>
+        <w:rPr>
+          <w:rFonts w:ascii="Consolas" w:eastAsia="Consolas" w:hAnsi="Consolas" w:cs="Consolas"/>
+        </w:rPr>
+      </w:pPr>
+      <w:r>
+        <w:rPr>
+          <w:rFonts w:ascii="Roboto" w:eastAsia="Roboto" w:hAnsi="Roboto" w:cs="Roboto"/>
+        </w:rPr>
+        <w:t>Password</w:t>
+      </w:r>
+      <w:r>
+        <w:rPr>
+          <w:rFonts w:ascii="Roboto" w:eastAsia="Roboto" w:hAnsi="Roboto" w:cs="Roboto"/>
+          <w:b/>
+        </w:rPr>
+        <w:tab/>
+      </w:r>
+      <w:r>
+        <w:rPr>
+          <w:rFonts w:ascii="Roboto" w:eastAsia="Roboto" w:hAnsi="Roboto" w:cs="Roboto"/>
+          <w:b/>
+        </w:rPr>
+        <w:tab/>
+      </w:r>
+      <w:r>
+        <w:rPr>
+          <w:rFonts w:ascii="Consolas" w:eastAsia="Consolas" w:hAnsi="Consolas" w:cs="Consolas"/>
+        </w:rPr>
+        <w:t>M0xrplbf521NmOko</w:t>
+      </w:r>
+    </w:p>
+    <w:p>
+      <w:pPr>
+        <w:ind w:firstLine="270"/>
+        <w:rPr>
+          <w:rFonts w:ascii="Consolas" w:eastAsia="Consolas" w:hAnsi="Consolas" w:cs="Consolas"/>
+        </w:rPr>
+      </w:pPr>
+    </w:p>
+    <w:p>
+      <w:pPr>
+        <w:ind w:firstLine="270"/>
+        <w:rPr>
+          <w:rFonts w:ascii="Consolas" w:eastAsia="Consolas" w:hAnsi="Consolas" w:cs="Consolas"/>
+        </w:rPr>
+      </w:pPr>
+      <w:r>
+        <w:rPr>
+          <w:rFonts w:ascii="Roboto" w:eastAsia="Roboto" w:hAnsi="Roboto" w:cs="Roboto"/>
+        </w:rPr>
+        <w:t>User name</w:t>
+      </w:r>
+      <w:r>
+        <w:rPr>
+          <w:rFonts w:ascii="Roboto" w:eastAsia="Roboto" w:hAnsi="Roboto" w:cs="Roboto"/>
+        </w:rPr>
+        <w:tab/>
+      </w:r>
+      <w:r>
+        <w:rPr>
+          <w:rFonts w:ascii="Roboto" w:eastAsia="Roboto" w:hAnsi="Roboto" w:cs="Roboto"/>
+        </w:rPr>
+        <w:tab/>
+      </w:r>
+      <w:proofErr w:type="spellStart"/>
+      <w:r>
+        <w:rPr>
+          <w:rFonts w:ascii="Consolas" w:eastAsia="Consolas" w:hAnsi="Consolas" w:cs="Consolas"/>
+        </w:rPr>
+        <w:t>django</w:t>
+      </w:r>
+      <w:proofErr w:type="spellEnd"/>
+    </w:p>
+    <w:p>
+      <w:pPr>
+        <w:ind w:firstLine="270"/>
+        <w:rPr>
+          <w:rFonts w:ascii="Consolas" w:eastAsia="Consolas" w:hAnsi="Consolas" w:cs="Consolas"/>
+        </w:rPr>
+      </w:pPr>
+      <w:r>
+        <w:rPr>
+          <w:rFonts w:ascii="Roboto" w:eastAsia="Roboto" w:hAnsi="Roboto" w:cs="Roboto"/>
+        </w:rPr>
+        <w:t>Password</w:t>
+      </w:r>
+      <w:r>
+        <w:rPr>
+          <w:rFonts w:ascii="Roboto" w:eastAsia="Roboto" w:hAnsi="Roboto" w:cs="Roboto"/>
+          <w:b/>
+        </w:rPr>
+        <w:tab/>
+      </w:r>
+      <w:r>
+        <w:rPr>
+          <w:rFonts w:ascii="Roboto" w:eastAsia="Roboto" w:hAnsi="Roboto" w:cs="Roboto"/>
+          <w:b/>
+        </w:rPr>
+        <w:tab/>
+      </w:r>
+      <w:r>
+        <w:rPr>
+          <w:rFonts w:ascii="Consolas" w:eastAsia="Consolas" w:hAnsi="Consolas" w:cs="Consolas"/>
+        </w:rPr>
+        <w:t>AoxZic39J0h8R2ol</w:t>
+      </w:r>
+    </w:p>
+    <w:p>
+      <w:pPr>
+        <w:ind w:firstLine="270"/>
+        <w:rPr>
+          <w:rFonts w:ascii="Consolas" w:eastAsia="Consolas" w:hAnsi="Consolas" w:cs="Consolas"/>
+        </w:rPr>
+      </w:pPr>
+    </w:p>
+    <w:p>
+      <w:pPr>
+        <w:ind w:firstLine="270"/>
+        <w:rPr>
+          <w:rFonts w:ascii="Consolas" w:eastAsia="Consolas" w:hAnsi="Consolas" w:cs="Consolas"/>
+        </w:rPr>
+      </w:pPr>
+      <w:r>
+        <w:rPr>
+          <w:rFonts w:ascii="Roboto" w:eastAsia="Roboto" w:hAnsi="Roboto" w:cs="Roboto"/>
+        </w:rPr>
+        <w:t>User name</w:t>
+      </w:r>
+      <w:r>
+        <w:rPr>
+          <w:rFonts w:ascii="Roboto" w:eastAsia="Roboto" w:hAnsi="Roboto" w:cs="Roboto"/>
+        </w:rPr>
+        <w:tab/>
+      </w:r>
+      <w:r>
+        <w:rPr>
+          <w:rFonts w:ascii="Roboto" w:eastAsia="Roboto" w:hAnsi="Roboto" w:cs="Roboto"/>
+        </w:rPr>
+        <w:tab/>
+      </w:r>
+      <w:r>
+        <w:rPr>
+          <w:rFonts w:ascii="Consolas" w:eastAsia="Consolas" w:hAnsi="Consolas" w:cs="Consolas"/>
+        </w:rPr>
+        <w:t>access</w:t>
+      </w:r>
+    </w:p>
+    <w:p>
+      <w:pPr>
+        <w:ind w:firstLine="270"/>
+        <w:rPr>
+          <w:rFonts w:ascii="Consolas" w:eastAsia="Consolas" w:hAnsi="Consolas" w:cs="Consolas"/>
+        </w:rPr>
+      </w:pPr>
+      <w:r>
+        <w:rPr>
+          <w:rFonts w:ascii="Roboto" w:eastAsia="Roboto" w:hAnsi="Roboto" w:cs="Roboto"/>
+        </w:rPr>
+        <w:t>Password</w:t>
+      </w:r>
+      <w:r>
+        <w:rPr>
+          <w:rFonts w:ascii="Roboto" w:eastAsia="Roboto" w:hAnsi="Roboto" w:cs="Roboto"/>
+          <w:b/>
+        </w:rPr>
+        <w:tab/>
+      </w:r>
+      <w:r>
+        <w:rPr>
+          <w:rFonts w:ascii="Roboto" w:eastAsia="Roboto" w:hAnsi="Roboto" w:cs="Roboto"/>
+          <w:b/>
+        </w:rPr>
+        <w:tab/>
+      </w:r>
+      <w:r>
+        <w:rPr>
+          <w:rFonts w:ascii="Consolas" w:eastAsia="Consolas" w:hAnsi="Consolas" w:cs="Consolas"/>
+        </w:rPr>
+        <w:t>mY923ojodv09aH</w:t>
+      </w:r>
+      <w:r>
+        <w:rPr>
+          <w:rFonts w:ascii="Consolas" w:eastAsia="Consolas" w:hAnsi="Consolas" w:cs="Consolas"/>
+        </w:rPr>
+        <w:t>J</w:t>
+      </w:r>
+      <w:r>
+        <w:rPr>
+          <w:rFonts w:ascii="Consolas" w:eastAsia="Consolas" w:hAnsi="Consolas" w:cs="Consolas"/>
+        </w:rPr>
+        <w:t>i</w:t>
+      </w:r>
+    </w:p>
+    <w:p>
+      <w:pPr>
+        <w:ind w:firstLine="270"/>
+        <w:rPr>
+          <w:rFonts w:ascii="Consolas" w:eastAsia="Consolas" w:hAnsi="Consolas" w:cs="Consolas"/>
+        </w:rPr>
+      </w:pPr>
+    </w:p>
+    <w:p>
+      <w:pPr>
+        <w:ind w:firstLine="270"/>
+        <w:rPr>
+          <w:rFonts w:ascii="Consolas" w:eastAsia="Consolas" w:hAnsi="Consolas" w:cs="Consolas"/>
+        </w:rPr>
+      </w:pPr>
+    </w:p>
+    <w:p>
+      <w:pPr>
+        <w:ind w:firstLine="270"/>
+        <w:rPr>
+          <w:rFonts w:ascii="Consolas" w:eastAsia="Consolas" w:hAnsi="Consolas" w:cs="Consolas"/>
+        </w:rPr>
+      </w:pPr>
+      <w:r>
+        <w:rPr>
+          <w:rFonts w:ascii="Roboto" w:eastAsia="Roboto" w:hAnsi="Roboto" w:cs="Roboto"/>
+        </w:rPr>
+        <w:t>Database</w:t>
+      </w:r>
+      <w:r>
+        <w:rPr>
+          <w:rFonts w:ascii="Roboto" w:eastAsia="Roboto" w:hAnsi="Roboto" w:cs="Roboto"/>
+        </w:rPr>
+        <w:tab/>
+      </w:r>
+      <w:r>
+        <w:rPr>
+          <w:rFonts w:ascii="Roboto" w:eastAsia="Roboto" w:hAnsi="Roboto" w:cs="Roboto"/>
+        </w:rPr>
+        <w:tab/>
+      </w:r>
+      <w:r>
+        <w:rPr>
+          <w:rFonts w:ascii="Consolas" w:eastAsia="Consolas" w:hAnsi="Consolas" w:cs="Consolas"/>
+        </w:rPr>
+        <w:t>scheduler</w:t>
+      </w:r>
+    </w:p>
+    <w:p>
+      <w:pPr>
+        <w:ind w:firstLine="270"/>
+        <w:rPr>
+          <w:rFonts w:ascii="Consolas" w:eastAsia="Consolas" w:hAnsi="Consolas" w:cs="Consolas"/>
+        </w:rPr>
+      </w:pPr>
+    </w:p>
+    <w:p>
+      <w:pPr>
+        <w:ind w:firstLine="270"/>
+        <w:rPr>
+          <w:rFonts w:ascii="Consolas" w:eastAsia="Consolas" w:hAnsi="Consolas" w:cs="Consolas"/>
+        </w:rPr>
+      </w:pPr>
+    </w:p>
+    <w:p>
+      <w:pPr>
+        <w:ind w:firstLine="270"/>
+        <w:rPr>
+          <w:rFonts w:ascii="Roboto Medium" w:eastAsia="Roboto Medium" w:hAnsi="Roboto Medium" w:cs="Roboto Medium"/>
+          <w:color w:val="CC4125"/>
+        </w:rPr>
+      </w:pPr>
+      <w:r>
+        <w:rPr>
+          <w:rFonts w:ascii="Roboto Medium" w:eastAsia="Roboto Medium" w:hAnsi="Roboto Medium" w:cs="Roboto Medium"/>
+          <w:color w:val="CC4125"/>
+        </w:rPr>
+        <w:t>(OLD)</w:t>
+      </w:r>
+    </w:p>
+    <w:p>
+      <w:pPr>
+        <w:ind w:firstLine="270"/>
+        <w:rPr>
+          <w:rFonts w:ascii="Consolas" w:eastAsia="Consolas" w:hAnsi="Consolas" w:cs="Consolas"/>
+        </w:rPr>
+      </w:pPr>
+      <w:r>
+        <w:rPr>
+          <w:rFonts w:ascii="Roboto" w:eastAsia="Roboto" w:hAnsi="Roboto" w:cs="Roboto"/>
+        </w:rPr>
+        <w:t>Connection</w:t>
+      </w:r>
+      <w:r>
+        <w:rPr>
+          <w:rFonts w:ascii="Roboto" w:eastAsia="Roboto" w:hAnsi="Roboto" w:cs="Roboto"/>
+        </w:rPr>
+        <w:tab/>
+      </w:r>
+      <w:r>
+        <w:rPr>
+          <w:rFonts w:ascii="Roboto" w:eastAsia="Roboto" w:hAnsi="Roboto" w:cs="Roboto"/>
+        </w:rPr>
+        <w:tab/>
+      </w:r>
+      <w:r>
+        <w:rPr>
+          <w:rFonts w:ascii="Consolas" w:eastAsia="Consolas" w:hAnsi="Consolas" w:cs="Consolas"/>
+        </w:rPr>
         <w:t>scheduler-2020-06:us-east1:scheduler-dev</w:t>
       </w:r>
     </w:p>
     <w:p>
       <w:pPr>
-        <w:ind w:firstLine="270"/>
-        <w:rPr>
-          <w:rFonts w:ascii="Consolas" w:eastAsia="Consolas" w:hAnsi="Consolas" w:cs="Consolas"/>
-        </w:rPr>
-      </w:pPr>
-      <w:r>
-        <w:rPr>
-          <w:rFonts w:ascii="Roboto" w:eastAsia="Roboto" w:hAnsi="Roboto" w:cs="Roboto"/>
-        </w:rPr>
-        <w:t>User name</w:t>
-      </w:r>
-      <w:r>
-        <w:rPr>
-          <w:rFonts w:ascii="Roboto" w:eastAsia="Roboto" w:hAnsi="Roboto" w:cs="Roboto"/>
-        </w:rPr>
-        <w:tab/>
-      </w:r>
-      <w:r>
-        <w:rPr>
-          <w:rFonts w:ascii="Roboto" w:eastAsia="Roboto" w:hAnsi="Roboto" w:cs="Roboto"/>
-        </w:rPr>
-        <w:tab/>
-      </w:r>
-      <w:r>
-        <w:rPr>
-          <w:rFonts w:ascii="Consolas" w:eastAsia="Consolas" w:hAnsi="Consolas" w:cs="Consolas"/>
-        </w:rPr>
-        <w:t>root</w:t>
-      </w:r>
-    </w:p>
-    <w:p>
-      <w:pPr>
-        <w:ind w:firstLine="270"/>
-        <w:rPr>
-          <w:rFonts w:ascii="Consolas" w:eastAsia="Consolas" w:hAnsi="Consolas" w:cs="Consolas"/>
-        </w:rPr>
-      </w:pPr>
-      <w:r>
-        <w:rPr>
-          <w:rFonts w:ascii="Roboto" w:eastAsia="Roboto" w:hAnsi="Roboto" w:cs="Roboto"/>
-        </w:rPr>
-        <w:t>Password</w:t>
-      </w:r>
-      <w:r>
+        <w:rPr>
+          <w:rFonts w:ascii="Roboto" w:eastAsia="Roboto" w:hAnsi="Roboto" w:cs="Roboto"/>
+        </w:rPr>
+      </w:pPr>
+    </w:p>
+    <w:p>
+      <w:pPr>
+        <w:tabs>
+          <w:tab w:val="left" w:pos="1170"/>
+          <w:tab w:val="left" w:pos="630"/>
+        </w:tabs>
         <w:rPr>
           <w:rFonts w:ascii="Roboto" w:eastAsia="Roboto" w:hAnsi="Roboto" w:cs="Roboto"/>
           <w:b/>
-        </w:rPr>
-        <w:tab/>
-      </w:r>
-      <w:r>
-        <w:rPr>
-          <w:rFonts w:ascii="Roboto" w:eastAsia="Roboto" w:hAnsi="Roboto" w:cs="Roboto"/>
-          <w:b/>
-        </w:rPr>
-        <w:tab/>
-      </w:r>
-      <w:r>
-        <w:rPr>
-          <w:rFonts w:ascii="Consolas" w:eastAsia="Consolas" w:hAnsi="Consolas" w:cs="Consolas"/>
-        </w:rPr>
-        <w:t>M0xrplbf521NmOko</w:t>
-      </w:r>
-    </w:p>
-    <w:p>
-      <w:pPr>
-        <w:ind w:firstLine="270"/>
-        <w:rPr>
-          <w:rFonts w:ascii="Consolas" w:eastAsia="Consolas" w:hAnsi="Consolas" w:cs="Consolas"/>
-        </w:rPr>
-      </w:pPr>
-    </w:p>
-    <w:p>
-      <w:pPr>
-        <w:ind w:firstLine="270"/>
-        <w:rPr>
-          <w:rFonts w:ascii="Consolas" w:eastAsia="Consolas" w:hAnsi="Consolas" w:cs="Consolas"/>
-        </w:rPr>
-      </w:pPr>
-      <w:r>
-        <w:rPr>
-          <w:rFonts w:ascii="Roboto" w:eastAsia="Roboto" w:hAnsi="Roboto" w:cs="Roboto"/>
-        </w:rPr>
-        <w:t>Database</w:t>
-      </w:r>
-      <w:r>
-        <w:rPr>
-          <w:rFonts w:ascii="Roboto" w:eastAsia="Roboto" w:hAnsi="Roboto" w:cs="Roboto"/>
-        </w:rPr>
-        <w:tab/>
-      </w:r>
-      <w:r>
-        <w:rPr>
-          <w:rFonts w:ascii="Roboto" w:eastAsia="Roboto" w:hAnsi="Roboto" w:cs="Roboto"/>
-        </w:rPr>
-        <w:tab/>
-      </w:r>
-      <w:r>
-        <w:rPr>
-          <w:rFonts w:ascii="Consolas" w:eastAsia="Consolas" w:hAnsi="Consolas" w:cs="Consolas"/>
-        </w:rPr>
-        <w:t>scheduler</w:t>
-      </w:r>
-    </w:p>
-    <w:p>
-      <w:pPr>
-        <w:ind w:firstLine="270"/>
-        <w:rPr>
-          <w:rFonts w:ascii="Consolas" w:eastAsia="Consolas" w:hAnsi="Consolas" w:cs="Consolas"/>
-        </w:rPr>
-      </w:pPr>
-    </w:p>
-    <w:p>
-      <w:pPr>
-        <w:ind w:firstLine="270"/>
-        <w:rPr>
-          <w:rFonts w:ascii="Consolas" w:eastAsia="Consolas" w:hAnsi="Consolas" w:cs="Consolas"/>
-        </w:rPr>
-      </w:pPr>
-      <w:r>
-        <w:rPr>
-          <w:rFonts w:ascii="Roboto" w:eastAsia="Roboto" w:hAnsi="Roboto" w:cs="Roboto"/>
-        </w:rPr>
-        <w:t>User name</w:t>
-      </w:r>
-      <w:r>
-        <w:rPr>
-          <w:rFonts w:ascii="Roboto" w:eastAsia="Roboto" w:hAnsi="Roboto" w:cs="Roboto"/>
-        </w:rPr>
-        <w:tab/>
-      </w:r>
-      <w:r>
-        <w:rPr>
-          <w:rFonts w:ascii="Roboto" w:eastAsia="Roboto" w:hAnsi="Roboto" w:cs="Roboto"/>
-        </w:rPr>
-        <w:tab/>
-      </w:r>
-      <w:r>
-        <w:rPr>
-          <w:rFonts w:ascii="Consolas" w:eastAsia="Consolas" w:hAnsi="Consolas" w:cs="Consolas"/>
-        </w:rPr>
-        <w:t>django</w:t>
-      </w:r>
-    </w:p>
-    <w:p>
-      <w:pPr>
-        <w:ind w:firstLine="270"/>
-        <w:rPr>
-          <w:rFonts w:ascii="Roboto" w:eastAsia="Roboto" w:hAnsi="Roboto" w:cs="Roboto"/>
-        </w:rPr>
-      </w:pPr>
-      <w:r>
-        <w:rPr>
-          <w:rFonts w:ascii="Roboto" w:eastAsia="Roboto" w:hAnsi="Roboto" w:cs="Roboto"/>
-        </w:rPr>
-        <w:t>Password</w:t>
-      </w:r>
-      <w:r>
-        <w:rPr>
-          <w:rFonts w:ascii="Roboto" w:eastAsia="Roboto" w:hAnsi="Roboto" w:cs="Roboto"/>
-          <w:b/>
-        </w:rPr>
-        <w:tab/>
-      </w:r>
-      <w:r>
-        <w:rPr>
-          <w:rFonts w:ascii="Roboto" w:eastAsia="Roboto" w:hAnsi="Roboto" w:cs="Roboto"/>
-          <w:b/>
-        </w:rPr>
-        <w:tab/>
-      </w:r>
-      <w:r>
-        <w:rPr>
-          <w:rFonts w:ascii="Consolas" w:eastAsia="Consolas" w:hAnsi="Consolas" w:cs="Consolas"/>
-        </w:rPr>
-        <w:t>AoxZic39J0h8R2ol</w:t>
-      </w:r>
-    </w:p>
-    <w:p>
-      <w:pPr>
-        <w:rPr>
-          <w:rFonts w:ascii="Roboto" w:eastAsia="Roboto" w:hAnsi="Roboto" w:cs="Roboto"/>
         </w:rPr>
       </w:pPr>
     </w:p>
@@ -2124,6 +3102,7 @@
           <w:rFonts w:ascii="Roboto Medium" w:eastAsia="Roboto Medium" w:hAnsi="Roboto Medium" w:cs="Roboto Medium"/>
           <w:color w:val="CC4125"/>
         </w:rPr>
+        <w:lastRenderedPageBreak/>
         <w:t>FTP</w:t>
       </w:r>
     </w:p>
@@ -2142,6 +3121,7 @@
     <w:p>
       <w:pPr>
         <w:tabs>
+          <w:tab w:val="left" w:pos="360"/>
           <w:tab w:val="left" w:pos="2160"/>
           <w:tab w:val="left" w:pos="360"/>
         </w:tabs>
@@ -2174,6 +3154,7 @@
     <w:p>
       <w:pPr>
         <w:tabs>
+          <w:tab w:val="left" w:pos="360"/>
           <w:tab w:val="left" w:pos="2160"/>
           <w:tab w:val="left" w:pos="360"/>
         </w:tabs>
@@ -2199,6 +3180,7 @@
     <w:p>
       <w:pPr>
         <w:tabs>
+          <w:tab w:val="left" w:pos="360"/>
           <w:tab w:val="left" w:pos="2160"/>
           <w:tab w:val="left" w:pos="360"/>
         </w:tabs>
@@ -2224,6 +3206,7 @@
     <w:p>
       <w:pPr>
         <w:tabs>
+          <w:tab w:val="left" w:pos="360"/>
           <w:tab w:val="left" w:pos="2160"/>
           <w:tab w:val="left" w:pos="360"/>
         </w:tabs>
@@ -2249,6 +3232,7 @@
     <w:p>
       <w:pPr>
         <w:tabs>
+          <w:tab w:val="left" w:pos="360"/>
           <w:tab w:val="left" w:pos="2160"/>
           <w:tab w:val="left" w:pos="360"/>
         </w:tabs>
@@ -2279,6 +3263,7 @@
     <w:p>
       <w:pPr>
         <w:tabs>
+          <w:tab w:val="left" w:pos="360"/>
           <w:tab w:val="left" w:pos="2160"/>
           <w:tab w:val="left" w:pos="360"/>
         </w:tabs>
@@ -2333,6 +3318,7 @@
           <w:color w:val="CC4125"/>
         </w:rPr>
       </w:pPr>
+      <w:proofErr w:type="spellStart"/>
       <w:r>
         <w:rPr>
           <w:rFonts w:ascii="Roboto Medium" w:eastAsia="Roboto Medium" w:hAnsi="Roboto Medium" w:cs="Roboto Medium"/>
@@ -2340,6 +3326,7 @@
         </w:rPr>
         <w:t>Webspaces</w:t>
       </w:r>
+      <w:proofErr w:type="spellEnd"/>
     </w:p>
     <w:p>
       <w:pPr>
@@ -2355,6 +3342,7 @@
     <w:p>
       <w:pPr>
         <w:tabs>
+          <w:tab w:val="left" w:pos="360"/>
           <w:tab w:val="left" w:pos="720"/>
           <w:tab w:val="left" w:pos="360"/>
         </w:tabs>
@@ -2386,6 +3374,7 @@
     <w:p>
       <w:pPr>
         <w:tabs>
+          <w:tab w:val="left" w:pos="360"/>
           <w:tab w:val="left" w:pos="720"/>
           <w:tab w:val="left" w:pos="360"/>
         </w:tabs>
@@ -2417,6 +3406,7 @@
     <w:p>
       <w:pPr>
         <w:tabs>
+          <w:tab w:val="left" w:pos="360"/>
           <w:tab w:val="left" w:pos="720"/>
           <w:tab w:val="left" w:pos="360"/>
         </w:tabs>
@@ -2436,12 +3426,27 @@
           <w:rFonts w:ascii="Roboto" w:eastAsia="Roboto" w:hAnsi="Roboto" w:cs="Roboto"/>
         </w:rPr>
         <w:tab/>
-        <w:t>/drsandychung/schedule/web</w:t>
-      </w:r>
-    </w:p>
-    <w:p>
-      <w:pPr>
-        <w:tabs>
+        <w:t>/</w:t>
+      </w:r>
+      <w:proofErr w:type="spellStart"/>
+      <w:r>
+        <w:rPr>
+          <w:rFonts w:ascii="Roboto" w:eastAsia="Roboto" w:hAnsi="Roboto" w:cs="Roboto"/>
+        </w:rPr>
+        <w:t>drsandychung</w:t>
+      </w:r>
+      <w:proofErr w:type="spellEnd"/>
+      <w:r>
+        <w:rPr>
+          <w:rFonts w:ascii="Roboto" w:eastAsia="Roboto" w:hAnsi="Roboto" w:cs="Roboto"/>
+        </w:rPr>
+        <w:t>/schedule/web</w:t>
+      </w:r>
+    </w:p>
+    <w:p>
+      <w:pPr>
+        <w:tabs>
+          <w:tab w:val="left" w:pos="360"/>
           <w:tab w:val="left" w:pos="720"/>
           <w:tab w:val="left" w:pos="360"/>
         </w:tabs>
@@ -2482,37 +3487,505 @@
     </w:p>
     <w:p>
       <w:pPr>
-        <w:tabs>
-          <w:tab w:val="left" w:pos="1170"/>
-          <w:tab w:val="left" w:pos="630"/>
-        </w:tabs>
         <w:rPr>
           <w:rFonts w:ascii="Roboto Medium" w:eastAsia="Roboto Medium" w:hAnsi="Roboto Medium" w:cs="Roboto Medium"/>
           <w:color w:val="CC4125"/>
         </w:rPr>
       </w:pPr>
-    </w:p>
-    <w:p>
-      <w:pPr>
-        <w:tabs>
-          <w:tab w:val="left" w:pos="1170"/>
-          <w:tab w:val="left" w:pos="630"/>
+      <w:r>
+        <w:rPr>
+          <w:rFonts w:ascii="Roboto Medium" w:eastAsia="Roboto Medium" w:hAnsi="Roboto Medium" w:cs="Roboto Medium"/>
+          <w:color w:val="CC4125"/>
+        </w:rPr>
+        <w:br w:type="page"/>
+      </w:r>
+    </w:p>
+    <w:p>
+      <w:pPr>
+        <w:tabs>
+          <w:tab w:val="left" w:pos="720"/>
+          <w:tab w:val="left" w:pos="360"/>
         </w:tabs>
         <w:rPr>
           <w:rFonts w:ascii="Roboto" w:eastAsia="Roboto" w:hAnsi="Roboto" w:cs="Roboto"/>
           <w:b/>
         </w:rPr>
       </w:pPr>
-    </w:p>
-    <w:p>
-      <w:pPr>
-        <w:tabs>
-          <w:tab w:val="left" w:pos="1170"/>
-          <w:tab w:val="left" w:pos="630"/>
-        </w:tabs>
+      <w:r>
         <w:rPr>
           <w:rFonts w:ascii="Roboto" w:eastAsia="Roboto" w:hAnsi="Roboto" w:cs="Roboto"/>
           <w:b/>
+          <w:sz w:val="28"/>
+          <w:szCs w:val="28"/>
+        </w:rPr>
+        <w:lastRenderedPageBreak/>
+        <w:t>Google Account</w:t>
+      </w:r>
+      <w:r>
+        <w:pict w14:anchorId="3882EC4B">
+          <v:rect id="_x0000_i1028" style="width:0;height:1.5pt" o:hralign="center" o:hrstd="t" o:hr="t" fillcolor="#a0a0a0" stroked="f"/>
+        </w:pict>
+      </w:r>
+    </w:p>
+    <w:p>
+      <w:pPr>
+        <w:tabs>
+          <w:tab w:val="left" w:pos="720"/>
+          <w:tab w:val="left" w:pos="360"/>
+        </w:tabs>
+        <w:rPr>
+          <w:rFonts w:ascii="Roboto" w:eastAsia="Roboto" w:hAnsi="Roboto" w:cs="Roboto"/>
+          <w:b/>
+        </w:rPr>
+      </w:pPr>
+    </w:p>
+    <w:p>
+      <w:pPr>
+        <w:tabs>
+          <w:tab w:val="left" w:pos="1170"/>
+          <w:tab w:val="left" w:pos="630"/>
+        </w:tabs>
+        <w:rPr>
+          <w:rFonts w:ascii="Roboto Medium" w:eastAsia="Roboto Medium" w:hAnsi="Roboto Medium" w:cs="Roboto Medium"/>
+          <w:color w:val="CC4125"/>
+        </w:rPr>
+      </w:pPr>
+      <w:r>
+        <w:rPr>
+          <w:rFonts w:ascii="Roboto Medium" w:eastAsia="Roboto Medium" w:hAnsi="Roboto Medium" w:cs="Roboto Medium"/>
+          <w:color w:val="CC4125"/>
+        </w:rPr>
+        <w:t>Gmail Account</w:t>
+      </w:r>
+    </w:p>
+    <w:p>
+      <w:pPr>
+        <w:rPr>
+          <w:rFonts w:ascii="Roboto" w:eastAsia="Roboto" w:hAnsi="Roboto" w:cs="Roboto"/>
+        </w:rPr>
+      </w:pPr>
+    </w:p>
+    <w:p>
+      <w:pPr>
+        <w:ind w:firstLine="270"/>
+        <w:rPr>
+          <w:rFonts w:ascii="Roboto" w:eastAsia="Roboto" w:hAnsi="Roboto" w:cs="Roboto"/>
+        </w:rPr>
+      </w:pPr>
+      <w:r>
+        <w:rPr>
+          <w:rFonts w:ascii="Roboto" w:eastAsia="Roboto" w:hAnsi="Roboto" w:cs="Roboto"/>
+        </w:rPr>
+        <w:t>Name</w:t>
+      </w:r>
+      <w:r>
+        <w:rPr>
+          <w:rFonts w:ascii="Roboto" w:eastAsia="Roboto" w:hAnsi="Roboto" w:cs="Roboto"/>
+        </w:rPr>
+        <w:tab/>
+      </w:r>
+      <w:r>
+        <w:rPr>
+          <w:rFonts w:ascii="Roboto" w:eastAsia="Roboto" w:hAnsi="Roboto" w:cs="Roboto"/>
+        </w:rPr>
+        <w:tab/>
+        <w:t>FPA Scheduler</w:t>
+      </w:r>
+    </w:p>
+    <w:p>
+      <w:pPr>
+        <w:ind w:firstLine="270"/>
+        <w:rPr>
+          <w:rFonts w:ascii="Roboto" w:eastAsia="Roboto" w:hAnsi="Roboto" w:cs="Roboto"/>
+        </w:rPr>
+      </w:pPr>
+      <w:r>
+        <w:rPr>
+          <w:rFonts w:ascii="Roboto" w:eastAsia="Roboto" w:hAnsi="Roboto" w:cs="Roboto"/>
+        </w:rPr>
+        <w:t>Email</w:t>
+      </w:r>
+      <w:r>
+        <w:rPr>
+          <w:rFonts w:ascii="Roboto" w:eastAsia="Roboto" w:hAnsi="Roboto" w:cs="Roboto"/>
+        </w:rPr>
+        <w:tab/>
+      </w:r>
+      <w:r>
+        <w:rPr>
+          <w:rFonts w:ascii="Roboto" w:eastAsia="Roboto" w:hAnsi="Roboto" w:cs="Roboto"/>
+        </w:rPr>
+        <w:tab/>
+      </w:r>
+      <w:hyperlink r:id="rId12" w:history="1">
+        <w:r>
+          <w:rPr>
+            <w:rStyle w:val="Hyperlink"/>
+            <w:rFonts w:ascii="Roboto" w:eastAsia="Roboto" w:hAnsi="Roboto" w:cs="Roboto"/>
+          </w:rPr>
+          <w:t>fpa.scheduler@gmail.com</w:t>
+        </w:r>
+      </w:hyperlink>
+    </w:p>
+    <w:p>
+      <w:pPr>
+        <w:ind w:firstLine="270"/>
+        <w:rPr>
+          <w:rFonts w:ascii="Roboto" w:eastAsia="Roboto" w:hAnsi="Roboto" w:cs="Roboto"/>
+        </w:rPr>
+      </w:pPr>
+      <w:r>
+        <w:rPr>
+          <w:rFonts w:ascii="Roboto" w:eastAsia="Roboto" w:hAnsi="Roboto" w:cs="Roboto"/>
+        </w:rPr>
+        <w:t>Password</w:t>
+      </w:r>
+      <w:r>
+        <w:rPr>
+          <w:rFonts w:ascii="Roboto" w:eastAsia="Roboto" w:hAnsi="Roboto" w:cs="Roboto"/>
+        </w:rPr>
+        <w:tab/>
+      </w:r>
+      <w:r>
+        <w:rPr>
+          <w:rFonts w:ascii="Roboto" w:eastAsia="Roboto" w:hAnsi="Roboto" w:cs="Roboto"/>
+        </w:rPr>
+        <w:tab/>
+        <w:t>20+FPAsch%</w:t>
+      </w:r>
+    </w:p>
+    <w:p>
+      <w:pPr>
+        <w:ind w:firstLine="270"/>
+        <w:rPr>
+          <w:rFonts w:ascii="Roboto" w:eastAsia="Roboto" w:hAnsi="Roboto" w:cs="Roboto"/>
+        </w:rPr>
+      </w:pPr>
+    </w:p>
+    <w:p>
+      <w:pPr>
+        <w:ind w:firstLine="270"/>
+        <w:rPr>
+          <w:rFonts w:ascii="Roboto" w:eastAsia="Roboto" w:hAnsi="Roboto" w:cs="Roboto"/>
+        </w:rPr>
+      </w:pPr>
+      <w:r>
+        <w:rPr>
+          <w:rFonts w:ascii="Roboto" w:eastAsia="Roboto" w:hAnsi="Roboto" w:cs="Roboto"/>
+        </w:rPr>
+        <w:t>Recovery Email</w:t>
+      </w:r>
+      <w:r>
+        <w:rPr>
+          <w:rFonts w:ascii="Roboto" w:eastAsia="Roboto" w:hAnsi="Roboto" w:cs="Roboto"/>
+        </w:rPr>
+        <w:tab/>
+      </w:r>
+      <w:hyperlink r:id="rId13" w:history="1">
+        <w:r>
+          <w:rPr>
+            <w:rStyle w:val="Hyperlink"/>
+            <w:rFonts w:ascii="Roboto" w:eastAsia="Roboto" w:hAnsi="Roboto" w:cs="Roboto"/>
+          </w:rPr>
+          <w:t>kevinmchung888@gmail.com</w:t>
+        </w:r>
+      </w:hyperlink>
+    </w:p>
+    <w:p>
+      <w:pPr>
+        <w:ind w:firstLine="270"/>
+        <w:rPr>
+          <w:rFonts w:ascii="Roboto" w:eastAsia="Roboto" w:hAnsi="Roboto" w:cs="Roboto"/>
+        </w:rPr>
+      </w:pPr>
+    </w:p>
+    <w:p>
+      <w:pPr>
+        <w:ind w:firstLine="270"/>
+        <w:rPr>
+          <w:rFonts w:ascii="Roboto" w:eastAsia="Roboto" w:hAnsi="Roboto" w:cs="Roboto"/>
+        </w:rPr>
+      </w:pPr>
+      <w:r>
+        <w:rPr>
+          <w:rFonts w:ascii="Roboto" w:eastAsia="Roboto" w:hAnsi="Roboto" w:cs="Roboto"/>
+        </w:rPr>
+        <w:t>Birthday</w:t>
+      </w:r>
+      <w:r>
+        <w:rPr>
+          <w:rFonts w:ascii="Roboto" w:eastAsia="Roboto" w:hAnsi="Roboto" w:cs="Roboto"/>
+        </w:rPr>
+        <w:tab/>
+      </w:r>
+      <w:r>
+        <w:rPr>
+          <w:rFonts w:ascii="Roboto" w:eastAsia="Roboto" w:hAnsi="Roboto" w:cs="Roboto"/>
+        </w:rPr>
+        <w:tab/>
+        <w:t>July 1, 2000</w:t>
+      </w:r>
+    </w:p>
+    <w:p>
+      <w:pPr>
+        <w:ind w:firstLine="270"/>
+        <w:rPr>
+          <w:rFonts w:ascii="Roboto" w:eastAsia="Roboto" w:hAnsi="Roboto" w:cs="Roboto"/>
+        </w:rPr>
+      </w:pPr>
+    </w:p>
+    <w:p>
+      <w:pPr>
+        <w:ind w:firstLine="270"/>
+        <w:rPr>
+          <w:rFonts w:ascii="Roboto" w:eastAsia="Roboto" w:hAnsi="Roboto" w:cs="Roboto"/>
+        </w:rPr>
+      </w:pPr>
+      <w:r>
+        <w:rPr>
+          <w:rFonts w:ascii="Roboto" w:eastAsia="Roboto" w:hAnsi="Roboto" w:cs="Roboto"/>
+        </w:rPr>
+        <w:t>Forwards to</w:t>
+      </w:r>
+      <w:r>
+        <w:rPr>
+          <w:rFonts w:ascii="Roboto" w:eastAsia="Roboto" w:hAnsi="Roboto" w:cs="Roboto"/>
+        </w:rPr>
+        <w:tab/>
+      </w:r>
+      <w:r>
+        <w:rPr>
+          <w:rFonts w:ascii="Roboto" w:eastAsia="Roboto" w:hAnsi="Roboto" w:cs="Roboto"/>
+        </w:rPr>
+        <w:tab/>
+      </w:r>
+      <w:hyperlink r:id="rId14" w:history="1">
+        <w:r>
+          <w:rPr>
+            <w:rStyle w:val="Hyperlink"/>
+            <w:rFonts w:ascii="Roboto" w:eastAsia="Roboto" w:hAnsi="Roboto" w:cs="Roboto"/>
+          </w:rPr>
+          <w:t>kevinmchung888@gmail.com</w:t>
+        </w:r>
+      </w:hyperlink>
+      <w:r>
+        <w:rPr>
+          <w:rFonts w:ascii="Roboto" w:eastAsia="Roboto" w:hAnsi="Roboto" w:cs="Roboto"/>
+        </w:rPr>
+        <w:t xml:space="preserve"> </w:t>
+      </w:r>
+    </w:p>
+    <w:p>
+      <w:pPr>
+        <w:ind w:firstLine="270"/>
+        <w:rPr>
+          <w:rFonts w:ascii="Roboto" w:eastAsia="Roboto" w:hAnsi="Roboto" w:cs="Roboto"/>
+        </w:rPr>
+      </w:pPr>
+      <w:r>
+        <w:rPr>
+          <w:rFonts w:ascii="Roboto" w:eastAsia="Roboto" w:hAnsi="Roboto" w:cs="Roboto"/>
+        </w:rPr>
+        <w:tab/>
+      </w:r>
+      <w:r>
+        <w:rPr>
+          <w:rFonts w:ascii="Roboto" w:eastAsia="Roboto" w:hAnsi="Roboto" w:cs="Roboto"/>
+        </w:rPr>
+        <w:tab/>
+      </w:r>
+      <w:r>
+        <w:rPr>
+          <w:rFonts w:ascii="Roboto" w:eastAsia="Roboto" w:hAnsi="Roboto" w:cs="Roboto"/>
+        </w:rPr>
+        <w:tab/>
+      </w:r>
+      <w:hyperlink r:id="rId15" w:history="1">
+        <w:r>
+          <w:rPr>
+            <w:rStyle w:val="Hyperlink"/>
+            <w:rFonts w:ascii="Roboto" w:eastAsia="Roboto" w:hAnsi="Roboto" w:cs="Roboto"/>
+          </w:rPr>
+          <w:t>heydavidly@gmail.com</w:t>
+        </w:r>
+      </w:hyperlink>
+    </w:p>
+    <w:p>
+      <w:pPr>
+        <w:tabs>
+          <w:tab w:val="left" w:pos="1170"/>
+          <w:tab w:val="left" w:pos="630"/>
+        </w:tabs>
+        <w:rPr>
+          <w:rFonts w:ascii="Roboto" w:eastAsia="Roboto" w:hAnsi="Roboto" w:cs="Roboto"/>
+          <w:b/>
+        </w:rPr>
+      </w:pPr>
+    </w:p>
+    <w:p>
+      <w:pPr>
+        <w:tabs>
+          <w:tab w:val="left" w:pos="1170"/>
+          <w:tab w:val="left" w:pos="630"/>
+        </w:tabs>
+        <w:rPr>
+          <w:rFonts w:ascii="Roboto" w:eastAsia="Roboto" w:hAnsi="Roboto" w:cs="Roboto"/>
+          <w:b/>
+        </w:rPr>
+      </w:pPr>
+    </w:p>
+    <w:p>
+      <w:pPr>
+        <w:tabs>
+          <w:tab w:val="left" w:pos="720"/>
+          <w:tab w:val="left" w:pos="360"/>
+        </w:tabs>
+        <w:rPr>
+          <w:rFonts w:ascii="Roboto" w:eastAsia="Roboto" w:hAnsi="Roboto" w:cs="Roboto"/>
+          <w:b/>
+        </w:rPr>
+      </w:pPr>
+    </w:p>
+    <w:p>
+      <w:pPr>
+        <w:tabs>
+          <w:tab w:val="left" w:pos="1170"/>
+          <w:tab w:val="left" w:pos="630"/>
+        </w:tabs>
+        <w:rPr>
+          <w:rFonts w:ascii="Roboto Medium" w:eastAsia="Roboto Medium" w:hAnsi="Roboto Medium" w:cs="Roboto Medium"/>
+          <w:color w:val="CC4125"/>
+        </w:rPr>
+      </w:pPr>
+      <w:r>
+        <w:rPr>
+          <w:rFonts w:ascii="Roboto Medium" w:eastAsia="Roboto Medium" w:hAnsi="Roboto Medium" w:cs="Roboto Medium"/>
+          <w:color w:val="CC4125"/>
+        </w:rPr>
+        <w:t>G</w:t>
+      </w:r>
+      <w:r>
+        <w:rPr>
+          <w:rFonts w:ascii="Roboto Medium" w:eastAsia="Roboto Medium" w:hAnsi="Roboto Medium" w:cs="Roboto Medium"/>
+          <w:color w:val="CC4125"/>
+        </w:rPr>
+        <w:t xml:space="preserve">oogle Cloud </w:t>
+      </w:r>
+      <w:r>
+        <w:rPr>
+          <w:rFonts w:ascii="Roboto Medium" w:eastAsia="Roboto Medium" w:hAnsi="Roboto Medium" w:cs="Roboto Medium"/>
+          <w:color w:val="CC4125"/>
+        </w:rPr>
+        <w:t>Account</w:t>
+      </w:r>
+    </w:p>
+    <w:p>
+      <w:pPr>
+        <w:rPr>
+          <w:rFonts w:ascii="Roboto" w:eastAsia="Roboto" w:hAnsi="Roboto" w:cs="Roboto"/>
+        </w:rPr>
+      </w:pPr>
+    </w:p>
+    <w:p>
+      <w:pPr>
+        <w:ind w:firstLine="270"/>
+        <w:rPr>
+          <w:rFonts w:ascii="Roboto" w:eastAsia="Roboto" w:hAnsi="Roboto" w:cs="Roboto"/>
+        </w:rPr>
+      </w:pPr>
+      <w:r>
+        <w:rPr>
+          <w:rFonts w:ascii="Roboto" w:eastAsia="Roboto" w:hAnsi="Roboto" w:cs="Roboto"/>
+        </w:rPr>
+        <w:t>Business</w:t>
+      </w:r>
+      <w:r>
+        <w:rPr>
+          <w:rFonts w:ascii="Roboto" w:eastAsia="Roboto" w:hAnsi="Roboto" w:cs="Roboto"/>
+        </w:rPr>
+        <w:tab/>
+        <w:t>F</w:t>
+      </w:r>
+      <w:r>
+        <w:rPr>
+          <w:rFonts w:ascii="Roboto" w:eastAsia="Roboto" w:hAnsi="Roboto" w:cs="Roboto"/>
+        </w:rPr>
+        <w:t>airfax Pediatric Associates</w:t>
+      </w:r>
+    </w:p>
+    <w:p>
+      <w:pPr>
+        <w:ind w:firstLine="270"/>
+        <w:rPr>
+          <w:rFonts w:ascii="Roboto" w:eastAsia="Roboto" w:hAnsi="Roboto" w:cs="Roboto"/>
+        </w:rPr>
+      </w:pPr>
+      <w:r>
+        <w:rPr>
+          <w:rFonts w:ascii="Roboto" w:eastAsia="Roboto" w:hAnsi="Roboto" w:cs="Roboto"/>
+        </w:rPr>
+        <w:t>Address</w:t>
+      </w:r>
+      <w:r>
+        <w:rPr>
+          <w:rFonts w:ascii="Roboto" w:eastAsia="Roboto" w:hAnsi="Roboto" w:cs="Roboto"/>
+        </w:rPr>
+        <w:tab/>
+      </w:r>
+      <w:r>
+        <w:rPr>
+          <w:rFonts w:ascii="Roboto" w:eastAsia="Roboto" w:hAnsi="Roboto" w:cs="Roboto"/>
+        </w:rPr>
+        <w:t>13135 Lee Jackson Memorial Hwy #201, Fairfax, VA 22033</w:t>
+      </w:r>
+    </w:p>
+    <w:p>
+      <w:pPr>
+        <w:ind w:firstLine="270"/>
+        <w:rPr>
+          <w:rFonts w:ascii="Roboto" w:eastAsia="Roboto" w:hAnsi="Roboto" w:cs="Roboto"/>
+        </w:rPr>
+      </w:pPr>
+    </w:p>
+    <w:p>
+      <w:pPr>
+        <w:ind w:firstLine="270"/>
+        <w:rPr>
+          <w:rFonts w:ascii="Roboto" w:eastAsia="Roboto" w:hAnsi="Roboto" w:cs="Roboto"/>
+        </w:rPr>
+      </w:pPr>
+      <w:r>
+        <w:rPr>
+          <w:rFonts w:ascii="Roboto" w:eastAsia="Roboto" w:hAnsi="Roboto" w:cs="Roboto"/>
+        </w:rPr>
+        <w:t>(Free Trail starting July 21, 2020</w:t>
+      </w:r>
+      <w:r>
+        <w:rPr>
+          <w:rFonts w:ascii="Roboto" w:eastAsia="Roboto" w:hAnsi="Roboto" w:cs="Roboto"/>
+        </w:rPr>
+        <w:t>)</w:t>
+      </w:r>
+    </w:p>
+    <w:p>
+      <w:pPr>
+        <w:ind w:firstLine="270"/>
+        <w:rPr>
+          <w:rFonts w:ascii="Roboto" w:eastAsia="Roboto" w:hAnsi="Roboto" w:cs="Roboto"/>
+        </w:rPr>
+      </w:pPr>
+      <w:r>
+        <w:rPr>
+          <w:rFonts w:ascii="Roboto" w:eastAsia="Roboto" w:hAnsi="Roboto" w:cs="Roboto"/>
+        </w:rPr>
+        <w:t>(Using David’s User Friendly AmEx)</w:t>
+      </w:r>
+    </w:p>
+    <w:p>
+      <w:pPr>
+        <w:ind w:firstLine="270"/>
+        <w:rPr>
+          <w:rFonts w:ascii="Roboto" w:eastAsia="Roboto" w:hAnsi="Roboto" w:cs="Roboto"/>
         </w:rPr>
       </w:pPr>
     </w:p>
@@ -2530,7 +4003,7 @@
 <file path=word/numbering.xml><?xml version="1.0" encoding="utf-8"?>
 <w:numbering xmlns:wpc="http://schemas.microsoft.com/office/word/2010/wordprocessingCanvas" xmlns:cx="http://schemas.microsoft.com/office/drawing/2014/chartex" xmlns:cx1="http://schemas.microsoft.com/office/drawing/2015/9/8/chartex" xmlns:cx2="http://schemas.microsoft.com/office/drawing/2015/10/21/chartex" xmlns:cx3="http://schemas.microsoft.com/office/drawing/2016/5/9/chartex" xmlns:cx4="http://schemas.microsoft.com/office/drawing/2016/5/10/chartex" xmlns:cx5="http://schemas.microsoft.com/office/drawing/2016/5/11/chartex" xmlns:cx6="http://schemas.microsoft.com/office/drawing/2016/5/12/chartex" xmlns:cx7="http://schemas.microsoft.com/office/drawing/2016/5/13/chartex" xmlns:cx8="http://schemas.microsoft.com/office/drawing/2016/5/14/chartex" xmlns:mc="http://schemas.openxmlformats.org/markup-compatibility/2006" xmlns:aink="http://schemas.microsoft.com/office/drawing/2016/ink" xmlns:am3d="http://schemas.microsoft.com/office/drawing/2017/model3d" xmlns:o="urn:schemas-microsoft-com:office:office" xmlns:r="http://schemas.openxmlformats.org/officeDocument/2006/relationships" xmlns:m="http://schemas.openxmlformats.org/officeDocument/2006/math" xmlns:v="urn:schemas-microsoft-com:vml" xmlns:wp14="http://schemas.microsoft.com/office/word/2010/wordprocessingDrawing" xmlns:wp="http://schemas.openxmlformats.org/drawingml/2006/wordprocessingDrawing" xmlns:w10="urn:schemas-microsoft-com:office:word" xmlns:w="http://schemas.openxmlformats.org/wordprocessingml/2006/main" xmlns:w14="http://schemas.microsoft.com/office/word/2010/wordml" xmlns:w15="http://schemas.microsoft.com/office/word/2012/wordml" xmlns:w16cex="http://schemas.microsoft.com/office/word/2018/wordml/cex" xmlns:w16cid="http://schemas.microsoft.com/office/word/2016/wordml/cid" xmlns:w16="http://schemas.microsoft.com/office/word/2018/wordml" xmlns:w16se="http://schemas.microsoft.com/office/word/2015/wordml/symex" xmlns:wpg="http://schemas.microsoft.com/office/word/2010/wordprocessingGroup" xmlns:wpi="http://schemas.microsoft.com/office/word/2010/wordprocessingInk" xmlns:wne="http://schemas.microsoft.com/office/word/2006/wordml" xmlns:wps="http://schemas.microsoft.com/office/word/2010/wordprocessingShape" mc:Ignorable="w14 w15 w16se w16cid w16 w16cex wp14">
   <w:abstractNum w:abstractNumId="0" w15:restartNumberingAfterBreak="0">
-    <w:nsid w:val="7C1B5EE1"/>
+    <w:nsid w:val="1D6E35BE"/>
     <w:multiLevelType w:val="multilevel"/>
     <w:tmpl w:val="73E6A99C"/>
     <w:lvl w:ilvl="0">
@@ -2642,7 +4115,364 @@
       </w:rPr>
     </w:lvl>
   </w:abstractNum>
+  <w:abstractNum w:abstractNumId="1" w15:restartNumberingAfterBreak="0">
+    <w:nsid w:val="569314B0"/>
+    <w:multiLevelType w:val="multilevel"/>
+    <w:tmpl w:val="73E6A99C"/>
+    <w:lvl w:ilvl="0">
+      <w:start w:val="1"/>
+      <w:numFmt w:val="decimal"/>
+      <w:lvlText w:val="%1."/>
+      <w:lvlJc w:val="left"/>
+      <w:pPr>
+        <w:ind w:left="720" w:hanging="360"/>
+      </w:pPr>
+      <w:rPr>
+        <w:u w:val="none"/>
+      </w:rPr>
+    </w:lvl>
+    <w:lvl w:ilvl="1">
+      <w:start w:val="1"/>
+      <w:numFmt w:val="lowerLetter"/>
+      <w:lvlText w:val="%2."/>
+      <w:lvlJc w:val="left"/>
+      <w:pPr>
+        <w:ind w:left="1440" w:hanging="360"/>
+      </w:pPr>
+      <w:rPr>
+        <w:u w:val="none"/>
+      </w:rPr>
+    </w:lvl>
+    <w:lvl w:ilvl="2">
+      <w:start w:val="1"/>
+      <w:numFmt w:val="lowerRoman"/>
+      <w:lvlText w:val="%3."/>
+      <w:lvlJc w:val="right"/>
+      <w:pPr>
+        <w:ind w:left="2160" w:hanging="360"/>
+      </w:pPr>
+      <w:rPr>
+        <w:u w:val="none"/>
+      </w:rPr>
+    </w:lvl>
+    <w:lvl w:ilvl="3">
+      <w:start w:val="1"/>
+      <w:numFmt w:val="decimal"/>
+      <w:lvlText w:val="%4."/>
+      <w:lvlJc w:val="left"/>
+      <w:pPr>
+        <w:ind w:left="2880" w:hanging="360"/>
+      </w:pPr>
+      <w:rPr>
+        <w:u w:val="none"/>
+      </w:rPr>
+    </w:lvl>
+    <w:lvl w:ilvl="4">
+      <w:start w:val="1"/>
+      <w:numFmt w:val="lowerLetter"/>
+      <w:lvlText w:val="%5."/>
+      <w:lvlJc w:val="left"/>
+      <w:pPr>
+        <w:ind w:left="3600" w:hanging="360"/>
+      </w:pPr>
+      <w:rPr>
+        <w:u w:val="none"/>
+      </w:rPr>
+    </w:lvl>
+    <w:lvl w:ilvl="5">
+      <w:start w:val="1"/>
+      <w:numFmt w:val="lowerRoman"/>
+      <w:lvlText w:val="%6."/>
+      <w:lvlJc w:val="right"/>
+      <w:pPr>
+        <w:ind w:left="4320" w:hanging="360"/>
+      </w:pPr>
+      <w:rPr>
+        <w:u w:val="none"/>
+      </w:rPr>
+    </w:lvl>
+    <w:lvl w:ilvl="6">
+      <w:start w:val="1"/>
+      <w:numFmt w:val="decimal"/>
+      <w:lvlText w:val="%7."/>
+      <w:lvlJc w:val="left"/>
+      <w:pPr>
+        <w:ind w:left="5040" w:hanging="360"/>
+      </w:pPr>
+      <w:rPr>
+        <w:u w:val="none"/>
+      </w:rPr>
+    </w:lvl>
+    <w:lvl w:ilvl="7">
+      <w:start w:val="1"/>
+      <w:numFmt w:val="lowerLetter"/>
+      <w:lvlText w:val="%8."/>
+      <w:lvlJc w:val="left"/>
+      <w:pPr>
+        <w:ind w:left="5760" w:hanging="360"/>
+      </w:pPr>
+      <w:rPr>
+        <w:u w:val="none"/>
+      </w:rPr>
+    </w:lvl>
+    <w:lvl w:ilvl="8">
+      <w:start w:val="1"/>
+      <w:numFmt w:val="lowerRoman"/>
+      <w:lvlText w:val="%9."/>
+      <w:lvlJc w:val="right"/>
+      <w:pPr>
+        <w:ind w:left="6480" w:hanging="360"/>
+      </w:pPr>
+      <w:rPr>
+        <w:u w:val="none"/>
+      </w:rPr>
+    </w:lvl>
+  </w:abstractNum>
+  <w:abstractNum w:abstractNumId="2" w15:restartNumberingAfterBreak="0">
+    <w:nsid w:val="7AF611AE"/>
+    <w:multiLevelType w:val="multilevel"/>
+    <w:tmpl w:val="73E6A99C"/>
+    <w:lvl w:ilvl="0">
+      <w:start w:val="1"/>
+      <w:numFmt w:val="decimal"/>
+      <w:lvlText w:val="%1."/>
+      <w:lvlJc w:val="left"/>
+      <w:pPr>
+        <w:ind w:left="720" w:hanging="360"/>
+      </w:pPr>
+      <w:rPr>
+        <w:rFonts w:hint="default"/>
+        <w:u w:val="none"/>
+      </w:rPr>
+    </w:lvl>
+    <w:lvl w:ilvl="1">
+      <w:start w:val="1"/>
+      <w:numFmt w:val="lowerLetter"/>
+      <w:lvlText w:val="%2."/>
+      <w:lvlJc w:val="left"/>
+      <w:pPr>
+        <w:ind w:left="1440" w:hanging="360"/>
+      </w:pPr>
+      <w:rPr>
+        <w:rFonts w:hint="default"/>
+        <w:u w:val="none"/>
+      </w:rPr>
+    </w:lvl>
+    <w:lvl w:ilvl="2">
+      <w:start w:val="1"/>
+      <w:numFmt w:val="lowerRoman"/>
+      <w:lvlText w:val="%3."/>
+      <w:lvlJc w:val="right"/>
+      <w:pPr>
+        <w:ind w:left="2160" w:hanging="360"/>
+      </w:pPr>
+      <w:rPr>
+        <w:rFonts w:hint="default"/>
+        <w:u w:val="none"/>
+      </w:rPr>
+    </w:lvl>
+    <w:lvl w:ilvl="3">
+      <w:start w:val="1"/>
+      <w:numFmt w:val="decimal"/>
+      <w:lvlText w:val="%4."/>
+      <w:lvlJc w:val="left"/>
+      <w:pPr>
+        <w:ind w:left="2880" w:hanging="360"/>
+      </w:pPr>
+      <w:rPr>
+        <w:rFonts w:hint="default"/>
+        <w:u w:val="none"/>
+      </w:rPr>
+    </w:lvl>
+    <w:lvl w:ilvl="4">
+      <w:start w:val="1"/>
+      <w:numFmt w:val="lowerLetter"/>
+      <w:lvlText w:val="%5."/>
+      <w:lvlJc w:val="left"/>
+      <w:pPr>
+        <w:ind w:left="3600" w:hanging="360"/>
+      </w:pPr>
+      <w:rPr>
+        <w:rFonts w:hint="default"/>
+        <w:u w:val="none"/>
+      </w:rPr>
+    </w:lvl>
+    <w:lvl w:ilvl="5">
+      <w:start w:val="1"/>
+      <w:numFmt w:val="lowerRoman"/>
+      <w:lvlText w:val="%6."/>
+      <w:lvlJc w:val="right"/>
+      <w:pPr>
+        <w:ind w:left="4320" w:hanging="360"/>
+      </w:pPr>
+      <w:rPr>
+        <w:rFonts w:hint="default"/>
+        <w:u w:val="none"/>
+      </w:rPr>
+    </w:lvl>
+    <w:lvl w:ilvl="6">
+      <w:start w:val="1"/>
+      <w:numFmt w:val="decimal"/>
+      <w:lvlText w:val="%7."/>
+      <w:lvlJc w:val="left"/>
+      <w:pPr>
+        <w:ind w:left="5040" w:hanging="360"/>
+      </w:pPr>
+      <w:rPr>
+        <w:rFonts w:hint="default"/>
+        <w:u w:val="none"/>
+      </w:rPr>
+    </w:lvl>
+    <w:lvl w:ilvl="7">
+      <w:start w:val="1"/>
+      <w:numFmt w:val="lowerLetter"/>
+      <w:lvlText w:val="%8."/>
+      <w:lvlJc w:val="left"/>
+      <w:pPr>
+        <w:ind w:left="5760" w:hanging="360"/>
+      </w:pPr>
+      <w:rPr>
+        <w:rFonts w:hint="default"/>
+        <w:u w:val="none"/>
+      </w:rPr>
+    </w:lvl>
+    <w:lvl w:ilvl="8">
+      <w:start w:val="1"/>
+      <w:numFmt w:val="lowerRoman"/>
+      <w:lvlText w:val="%9."/>
+      <w:lvlJc w:val="right"/>
+      <w:pPr>
+        <w:ind w:left="6480" w:hanging="360"/>
+      </w:pPr>
+      <w:rPr>
+        <w:rFonts w:hint="default"/>
+        <w:u w:val="none"/>
+      </w:rPr>
+    </w:lvl>
+  </w:abstractNum>
+  <w:abstractNum w:abstractNumId="3" w15:restartNumberingAfterBreak="0">
+    <w:nsid w:val="7C1B5EE1"/>
+    <w:multiLevelType w:val="multilevel"/>
+    <w:tmpl w:val="73E6A99C"/>
+    <w:lvl w:ilvl="0">
+      <w:start w:val="1"/>
+      <w:numFmt w:val="decimal"/>
+      <w:lvlText w:val="%1."/>
+      <w:lvlJc w:val="left"/>
+      <w:pPr>
+        <w:ind w:left="720" w:hanging="360"/>
+      </w:pPr>
+      <w:rPr>
+        <w:u w:val="none"/>
+      </w:rPr>
+    </w:lvl>
+    <w:lvl w:ilvl="1">
+      <w:start w:val="1"/>
+      <w:numFmt w:val="lowerLetter"/>
+      <w:lvlText w:val="%2."/>
+      <w:lvlJc w:val="left"/>
+      <w:pPr>
+        <w:ind w:left="1440" w:hanging="360"/>
+      </w:pPr>
+      <w:rPr>
+        <w:u w:val="none"/>
+      </w:rPr>
+    </w:lvl>
+    <w:lvl w:ilvl="2">
+      <w:start w:val="1"/>
+      <w:numFmt w:val="lowerRoman"/>
+      <w:lvlText w:val="%3."/>
+      <w:lvlJc w:val="right"/>
+      <w:pPr>
+        <w:ind w:left="2160" w:hanging="360"/>
+      </w:pPr>
+      <w:rPr>
+        <w:u w:val="none"/>
+      </w:rPr>
+    </w:lvl>
+    <w:lvl w:ilvl="3">
+      <w:start w:val="1"/>
+      <w:numFmt w:val="decimal"/>
+      <w:lvlText w:val="%4."/>
+      <w:lvlJc w:val="left"/>
+      <w:pPr>
+        <w:ind w:left="2880" w:hanging="360"/>
+      </w:pPr>
+      <w:rPr>
+        <w:u w:val="none"/>
+      </w:rPr>
+    </w:lvl>
+    <w:lvl w:ilvl="4">
+      <w:start w:val="1"/>
+      <w:numFmt w:val="lowerLetter"/>
+      <w:lvlText w:val="%5."/>
+      <w:lvlJc w:val="left"/>
+      <w:pPr>
+        <w:ind w:left="3600" w:hanging="360"/>
+      </w:pPr>
+      <w:rPr>
+        <w:u w:val="none"/>
+      </w:rPr>
+    </w:lvl>
+    <w:lvl w:ilvl="5">
+      <w:start w:val="1"/>
+      <w:numFmt w:val="lowerRoman"/>
+      <w:lvlText w:val="%6."/>
+      <w:lvlJc w:val="right"/>
+      <w:pPr>
+        <w:ind w:left="4320" w:hanging="360"/>
+      </w:pPr>
+      <w:rPr>
+        <w:u w:val="none"/>
+      </w:rPr>
+    </w:lvl>
+    <w:lvl w:ilvl="6">
+      <w:start w:val="1"/>
+      <w:numFmt w:val="decimal"/>
+      <w:lvlText w:val="%7."/>
+      <w:lvlJc w:val="left"/>
+      <w:pPr>
+        <w:ind w:left="5040" w:hanging="360"/>
+      </w:pPr>
+      <w:rPr>
+        <w:u w:val="none"/>
+      </w:rPr>
+    </w:lvl>
+    <w:lvl w:ilvl="7">
+      <w:start w:val="1"/>
+      <w:numFmt w:val="lowerLetter"/>
+      <w:lvlText w:val="%8."/>
+      <w:lvlJc w:val="left"/>
+      <w:pPr>
+        <w:ind w:left="5760" w:hanging="360"/>
+      </w:pPr>
+      <w:rPr>
+        <w:u w:val="none"/>
+      </w:rPr>
+    </w:lvl>
+    <w:lvl w:ilvl="8">
+      <w:start w:val="1"/>
+      <w:numFmt w:val="lowerRoman"/>
+      <w:lvlText w:val="%9."/>
+      <w:lvlJc w:val="right"/>
+      <w:pPr>
+        <w:ind w:left="6480" w:hanging="360"/>
+      </w:pPr>
+      <w:rPr>
+        <w:u w:val="none"/>
+      </w:rPr>
+    </w:lvl>
+  </w:abstractNum>
   <w:num w:numId="1">
+    <w:abstractNumId w:val="3"/>
+  </w:num>
+  <w:num w:numId="2">
+    <w:abstractNumId w:val="1"/>
+  </w:num>
+  <w:num w:numId="3">
+    <w:abstractNumId w:val="2"/>
+  </w:num>
+  <w:num w:numId="4">
     <w:abstractNumId w:val="0"/>
   </w:num>
 </w:numbering>
@@ -3243,6 +5073,17 @@
       <w:shd w:val="clear" w:color="auto" w:fill="E1DFDD"/>
     </w:rPr>
   </w:style>
+  <w:style w:type="paragraph" w:styleId="ListParagraph">
+    <w:name w:val="List Paragraph"/>
+    <w:basedOn w:val="Normal"/>
+    <w:uiPriority w:val="34"/>
+    <w:qFormat/>
+    <w:rsid w:val="001663C0"/>
+    <w:pPr>
+      <w:ind w:left="720"/>
+      <w:contextualSpacing/>
+    </w:pPr>
+  </w:style>
 </w:styles>
 </file>
 

</xml_diff>